<commit_message>
git commit -m "Add new report"
</commit_message>
<xml_diff>
--- a/report/group12_report.docx
+++ b/report/group12_report.docx
@@ -75,7 +75,7 @@
           <w:szCs w:val="28"/>
         </w:rPr>
         <w:drawing>
-          <wp:inline distT="0" distB="0" distL="0" distR="0" wp14:anchorId="431650E7" wp14:editId="4A2A929F">
+          <wp:inline distT="0" distB="0" distL="0" distR="0" wp14:anchorId="79062126" wp14:editId="7AC9DC6B">
             <wp:extent cx="3810913" cy="1317625"/>
             <wp:effectExtent l="0" t="0" r="0" b="3175"/>
             <wp:docPr id="1" name="Picture 1" descr="A red text on a black background&#10;&#10;Description automatically generated"/>
@@ -604,6 +604,7 @@
           <w:szCs w:val="30"/>
           <w:lang w:val="vi-VN"/>
         </w:rPr>
+        <w:lastRenderedPageBreak/>
         <w:t>Contents</w:t>
       </w:r>
     </w:p>
@@ -618,13 +619,13 @@
       <w:pPr>
         <w:pStyle w:val="TOC1"/>
         <w:rPr>
-          <w:rFonts w:asciiTheme="minorHAnsi" w:eastAsiaTheme="minorEastAsia" w:hAnsiTheme="minorHAnsi" w:cstheme="minorBidi"/>
+          <w:rFonts w:ascii="CMU Sans Serif Medium" w:eastAsiaTheme="minorEastAsia" w:hAnsi="CMU Sans Serif Medium" w:cs="CMU Sans Serif Medium"/>
           <w:b w:val="0"/>
           <w:bCs w:val="0"/>
           <w:caps w:val="0"/>
           <w:noProof/>
           <w:kern w:val="2"/>
-          <w:lang/>
+          <w:lang w:val="en-VN"/>
           <w14:ligatures w14:val="standardContextual"/>
         </w:rPr>
       </w:pPr>
@@ -653,20 +654,20 @@
         <w:r>
           <w:rPr>
             <w:rStyle w:val="Hyperlink"/>
-            <w:rFonts w:cs="CMU Sans Serif Medium"/>
+            <w:rFonts w:ascii="CMU Sans Serif Medium" w:hAnsi="CMU Sans Serif Medium" w:cs="CMU Sans Serif Medium"/>
             <w:noProof/>
           </w:rPr>
           <w:t>1.</w:t>
         </w:r>
         <w:r>
           <w:rPr>
-            <w:rFonts w:asciiTheme="minorHAnsi" w:eastAsiaTheme="minorEastAsia" w:hAnsiTheme="minorHAnsi" w:cstheme="minorBidi"/>
+            <w:rFonts w:ascii="CMU Sans Serif Medium" w:eastAsiaTheme="minorEastAsia" w:hAnsi="CMU Sans Serif Medium" w:cs="CMU Sans Serif Medium"/>
             <w:b w:val="0"/>
             <w:bCs w:val="0"/>
             <w:caps w:val="0"/>
             <w:noProof/>
             <w:kern w:val="2"/>
-            <w:lang/>
+            <w:lang w:val="en-VN"/>
             <w14:ligatures w14:val="standardContextual"/>
           </w:rPr>
           <w:tab/>
@@ -674,13 +675,14 @@
         <w:r>
           <w:rPr>
             <w:rStyle w:val="Hyperlink"/>
-            <w:rFonts w:cs="CMU Sans Serif Medium"/>
+            <w:rFonts w:ascii="CMU Sans Serif Medium" w:hAnsi="CMU Sans Serif Medium" w:cs="CMU Sans Serif Medium"/>
             <w:noProof/>
           </w:rPr>
           <w:t>Introduction</w:t>
         </w:r>
         <w:r>
           <w:rPr>
+            <w:rFonts w:ascii="CMU Sans Serif Medium" w:hAnsi="CMU Sans Serif Medium" w:cs="CMU Sans Serif Medium"/>
             <w:noProof/>
             <w:webHidden/>
           </w:rPr>
@@ -688,6 +690,7 @@
         </w:r>
         <w:r>
           <w:rPr>
+            <w:rFonts w:ascii="CMU Sans Serif Medium" w:hAnsi="CMU Sans Serif Medium" w:cs="CMU Sans Serif Medium"/>
             <w:noProof/>
             <w:webHidden/>
           </w:rPr>
@@ -695,6 +698,7 @@
         </w:r>
         <w:r>
           <w:rPr>
+            <w:rFonts w:ascii="CMU Sans Serif Medium" w:hAnsi="CMU Sans Serif Medium" w:cs="CMU Sans Serif Medium"/>
             <w:noProof/>
             <w:webHidden/>
           </w:rPr>
@@ -702,12 +706,14 @@
         </w:r>
         <w:r>
           <w:rPr>
-            <w:noProof/>
-            <w:webHidden/>
-          </w:rPr>
-        </w:r>
-        <w:r>
-          <w:rPr>
+            <w:rFonts w:ascii="CMU Sans Serif Medium" w:hAnsi="CMU Sans Serif Medium" w:cs="CMU Sans Serif Medium"/>
+            <w:noProof/>
+            <w:webHidden/>
+          </w:rPr>
+        </w:r>
+        <w:r>
+          <w:rPr>
+            <w:rFonts w:ascii="CMU Sans Serif Medium" w:hAnsi="CMU Sans Serif Medium" w:cs="CMU Sans Serif Medium"/>
             <w:noProof/>
             <w:webHidden/>
           </w:rPr>
@@ -715,6 +721,7 @@
         </w:r>
         <w:r>
           <w:rPr>
+            <w:rFonts w:ascii="CMU Sans Serif Medium" w:hAnsi="CMU Sans Serif Medium" w:cs="CMU Sans Serif Medium"/>
             <w:noProof/>
             <w:webHidden/>
           </w:rPr>
@@ -722,6 +729,7 @@
         </w:r>
         <w:r>
           <w:rPr>
+            <w:rFonts w:ascii="CMU Sans Serif Medium" w:hAnsi="CMU Sans Serif Medium" w:cs="CMU Sans Serif Medium"/>
             <w:noProof/>
             <w:webHidden/>
           </w:rPr>
@@ -733,13 +741,13 @@
       <w:pPr>
         <w:pStyle w:val="TOC1"/>
         <w:rPr>
-          <w:rFonts w:asciiTheme="minorHAnsi" w:eastAsiaTheme="minorEastAsia" w:hAnsiTheme="minorHAnsi" w:cstheme="minorBidi"/>
+          <w:rFonts w:ascii="CMU Sans Serif Medium" w:eastAsiaTheme="minorEastAsia" w:hAnsi="CMU Sans Serif Medium" w:cs="CMU Sans Serif Medium"/>
           <w:b w:val="0"/>
           <w:bCs w:val="0"/>
           <w:caps w:val="0"/>
           <w:noProof/>
           <w:kern w:val="2"/>
-          <w:lang/>
+          <w:lang w:val="en-VN"/>
           <w14:ligatures w14:val="standardContextual"/>
         </w:rPr>
       </w:pPr>
@@ -747,20 +755,20 @@
         <w:r>
           <w:rPr>
             <w:rStyle w:val="Hyperlink"/>
-            <w:rFonts w:cs="CMU Sans Serif Medium"/>
+            <w:rFonts w:ascii="CMU Sans Serif Medium" w:hAnsi="CMU Sans Serif Medium" w:cs="CMU Sans Serif Medium"/>
             <w:noProof/>
           </w:rPr>
           <w:t>2.</w:t>
         </w:r>
         <w:r>
           <w:rPr>
-            <w:rFonts w:asciiTheme="minorHAnsi" w:eastAsiaTheme="minorEastAsia" w:hAnsiTheme="minorHAnsi" w:cstheme="minorBidi"/>
+            <w:rFonts w:ascii="CMU Sans Serif Medium" w:eastAsiaTheme="minorEastAsia" w:hAnsi="CMU Sans Serif Medium" w:cs="CMU Sans Serif Medium"/>
             <w:b w:val="0"/>
             <w:bCs w:val="0"/>
             <w:caps w:val="0"/>
             <w:noProof/>
             <w:kern w:val="2"/>
-            <w:lang/>
+            <w:lang w:val="en-VN"/>
             <w14:ligatures w14:val="standardContextual"/>
           </w:rPr>
           <w:tab/>
@@ -768,13 +776,14 @@
         <w:r>
           <w:rPr>
             <w:rStyle w:val="Hyperlink"/>
-            <w:rFonts w:cs="CMU Sans Serif Medium"/>
+            <w:rFonts w:ascii="CMU Sans Serif Medium" w:hAnsi="CMU Sans Serif Medium" w:cs="CMU Sans Serif Medium"/>
             <w:noProof/>
           </w:rPr>
           <w:t>Assignment of member</w:t>
         </w:r>
         <w:r>
           <w:rPr>
+            <w:rFonts w:ascii="CMU Sans Serif Medium" w:hAnsi="CMU Sans Serif Medium" w:cs="CMU Sans Serif Medium"/>
             <w:noProof/>
             <w:webHidden/>
           </w:rPr>
@@ -782,6 +791,7 @@
         </w:r>
         <w:r>
           <w:rPr>
+            <w:rFonts w:ascii="CMU Sans Serif Medium" w:hAnsi="CMU Sans Serif Medium" w:cs="CMU Sans Serif Medium"/>
             <w:noProof/>
             <w:webHidden/>
           </w:rPr>
@@ -789,6 +799,7 @@
         </w:r>
         <w:r>
           <w:rPr>
+            <w:rFonts w:ascii="CMU Sans Serif Medium" w:hAnsi="CMU Sans Serif Medium" w:cs="CMU Sans Serif Medium"/>
             <w:noProof/>
             <w:webHidden/>
           </w:rPr>
@@ -796,12 +807,14 @@
         </w:r>
         <w:r>
           <w:rPr>
-            <w:noProof/>
-            <w:webHidden/>
-          </w:rPr>
-        </w:r>
-        <w:r>
-          <w:rPr>
+            <w:rFonts w:ascii="CMU Sans Serif Medium" w:hAnsi="CMU Sans Serif Medium" w:cs="CMU Sans Serif Medium"/>
+            <w:noProof/>
+            <w:webHidden/>
+          </w:rPr>
+        </w:r>
+        <w:r>
+          <w:rPr>
+            <w:rFonts w:ascii="CMU Sans Serif Medium" w:hAnsi="CMU Sans Serif Medium" w:cs="CMU Sans Serif Medium"/>
             <w:noProof/>
             <w:webHidden/>
           </w:rPr>
@@ -809,6 +822,7 @@
         </w:r>
         <w:r>
           <w:rPr>
+            <w:rFonts w:ascii="CMU Sans Serif Medium" w:hAnsi="CMU Sans Serif Medium" w:cs="CMU Sans Serif Medium"/>
             <w:noProof/>
             <w:webHidden/>
           </w:rPr>
@@ -816,6 +830,7 @@
         </w:r>
         <w:r>
           <w:rPr>
+            <w:rFonts w:ascii="CMU Sans Serif Medium" w:hAnsi="CMU Sans Serif Medium" w:cs="CMU Sans Serif Medium"/>
             <w:noProof/>
             <w:webHidden/>
           </w:rPr>
@@ -827,13 +842,13 @@
       <w:pPr>
         <w:pStyle w:val="TOC1"/>
         <w:rPr>
-          <w:rFonts w:asciiTheme="minorHAnsi" w:eastAsiaTheme="minorEastAsia" w:hAnsiTheme="minorHAnsi" w:cstheme="minorBidi"/>
+          <w:rFonts w:ascii="CMU Sans Serif Medium" w:eastAsiaTheme="minorEastAsia" w:hAnsi="CMU Sans Serif Medium" w:cs="CMU Sans Serif Medium"/>
           <w:b w:val="0"/>
           <w:bCs w:val="0"/>
           <w:caps w:val="0"/>
           <w:noProof/>
           <w:kern w:val="2"/>
-          <w:lang/>
+          <w:lang w:val="en-VN"/>
           <w14:ligatures w14:val="standardContextual"/>
         </w:rPr>
       </w:pPr>
@@ -841,20 +856,20 @@
         <w:r>
           <w:rPr>
             <w:rStyle w:val="Hyperlink"/>
-            <w:rFonts w:cs="CMU Sans Serif Medium"/>
+            <w:rFonts w:ascii="CMU Sans Serif Medium" w:hAnsi="CMU Sans Serif Medium" w:cs="CMU Sans Serif Medium"/>
             <w:noProof/>
           </w:rPr>
           <w:t>3.</w:t>
         </w:r>
         <w:r>
           <w:rPr>
-            <w:rFonts w:asciiTheme="minorHAnsi" w:eastAsiaTheme="minorEastAsia" w:hAnsiTheme="minorHAnsi" w:cstheme="minorBidi"/>
+            <w:rFonts w:ascii="CMU Sans Serif Medium" w:eastAsiaTheme="minorEastAsia" w:hAnsi="CMU Sans Serif Medium" w:cs="CMU Sans Serif Medium"/>
             <w:b w:val="0"/>
             <w:bCs w:val="0"/>
             <w:caps w:val="0"/>
             <w:noProof/>
             <w:kern w:val="2"/>
-            <w:lang/>
+            <w:lang w:val="en-VN"/>
             <w14:ligatures w14:val="standardContextual"/>
           </w:rPr>
           <w:tab/>
@@ -862,13 +877,14 @@
         <w:r>
           <w:rPr>
             <w:rStyle w:val="Hyperlink"/>
-            <w:rFonts w:cs="CMU Sans Serif Medium"/>
+            <w:rFonts w:ascii="CMU Sans Serif Medium" w:hAnsi="CMU Sans Serif Medium" w:cs="CMU Sans Serif Medium"/>
             <w:noProof/>
           </w:rPr>
           <w:t>Mini project description</w:t>
         </w:r>
         <w:r>
           <w:rPr>
+            <w:rFonts w:ascii="CMU Sans Serif Medium" w:hAnsi="CMU Sans Serif Medium" w:cs="CMU Sans Serif Medium"/>
             <w:noProof/>
             <w:webHidden/>
           </w:rPr>
@@ -876,6 +892,7 @@
         </w:r>
         <w:r>
           <w:rPr>
+            <w:rFonts w:ascii="CMU Sans Serif Medium" w:hAnsi="CMU Sans Serif Medium" w:cs="CMU Sans Serif Medium"/>
             <w:noProof/>
             <w:webHidden/>
           </w:rPr>
@@ -883,6 +900,7 @@
         </w:r>
         <w:r>
           <w:rPr>
+            <w:rFonts w:ascii="CMU Sans Serif Medium" w:hAnsi="CMU Sans Serif Medium" w:cs="CMU Sans Serif Medium"/>
             <w:noProof/>
             <w:webHidden/>
           </w:rPr>
@@ -890,12 +908,14 @@
         </w:r>
         <w:r>
           <w:rPr>
-            <w:noProof/>
-            <w:webHidden/>
-          </w:rPr>
-        </w:r>
-        <w:r>
-          <w:rPr>
+            <w:rFonts w:ascii="CMU Sans Serif Medium" w:hAnsi="CMU Sans Serif Medium" w:cs="CMU Sans Serif Medium"/>
+            <w:noProof/>
+            <w:webHidden/>
+          </w:rPr>
+        </w:r>
+        <w:r>
+          <w:rPr>
+            <w:rFonts w:ascii="CMU Sans Serif Medium" w:hAnsi="CMU Sans Serif Medium" w:cs="CMU Sans Serif Medium"/>
             <w:noProof/>
             <w:webHidden/>
           </w:rPr>
@@ -903,6 +923,7 @@
         </w:r>
         <w:r>
           <w:rPr>
+            <w:rFonts w:ascii="CMU Sans Serif Medium" w:hAnsi="CMU Sans Serif Medium" w:cs="CMU Sans Serif Medium"/>
             <w:noProof/>
             <w:webHidden/>
           </w:rPr>
@@ -910,6 +931,7 @@
         </w:r>
         <w:r>
           <w:rPr>
+            <w:rFonts w:ascii="CMU Sans Serif Medium" w:hAnsi="CMU Sans Serif Medium" w:cs="CMU Sans Serif Medium"/>
             <w:noProof/>
             <w:webHidden/>
           </w:rPr>
@@ -921,11 +943,11 @@
       <w:pPr>
         <w:pStyle w:val="TOC2"/>
         <w:rPr>
-          <w:rFonts w:asciiTheme="minorHAnsi" w:eastAsiaTheme="minorEastAsia" w:hAnsiTheme="minorHAnsi" w:cstheme="minorBidi"/>
+          <w:rFonts w:eastAsiaTheme="minorEastAsia"/>
           <w:kern w:val="2"/>
           <w:sz w:val="24"/>
           <w:szCs w:val="24"/>
-          <w:lang/>
+          <w:lang w:val="en-VN"/>
           <w14:ligatures w14:val="standardContextual"/>
         </w:rPr>
       </w:pPr>
@@ -983,11 +1005,11 @@
       <w:pPr>
         <w:pStyle w:val="TOC2"/>
         <w:rPr>
-          <w:rFonts w:asciiTheme="minorHAnsi" w:eastAsiaTheme="minorEastAsia" w:hAnsiTheme="minorHAnsi" w:cstheme="minorBidi"/>
+          <w:rFonts w:eastAsiaTheme="minorEastAsia"/>
           <w:kern w:val="2"/>
           <w:sz w:val="24"/>
           <w:szCs w:val="24"/>
-          <w:lang/>
+          <w:lang w:val="en-VN"/>
           <w14:ligatures w14:val="standardContextual"/>
         </w:rPr>
       </w:pPr>
@@ -1045,11 +1067,11 @@
       <w:pPr>
         <w:pStyle w:val="TOC2"/>
         <w:rPr>
-          <w:rFonts w:asciiTheme="minorHAnsi" w:eastAsiaTheme="minorEastAsia" w:hAnsiTheme="minorHAnsi" w:cstheme="minorBidi"/>
+          <w:rFonts w:eastAsiaTheme="minorEastAsia"/>
           <w:kern w:val="2"/>
           <w:sz w:val="24"/>
           <w:szCs w:val="24"/>
-          <w:lang/>
+          <w:lang w:val="en-VN"/>
           <w14:ligatures w14:val="standardContextual"/>
         </w:rPr>
       </w:pPr>
@@ -1110,12 +1132,12 @@
           <w:tab w:val="right" w:pos="9488"/>
         </w:tabs>
         <w:rPr>
-          <w:rFonts w:asciiTheme="minorHAnsi" w:eastAsiaTheme="minorEastAsia" w:hAnsiTheme="minorHAnsi" w:cstheme="minorBidi"/>
+          <w:rFonts w:ascii="CMU Sans Serif Medium" w:eastAsiaTheme="minorEastAsia" w:hAnsi="CMU Sans Serif Medium" w:cs="CMU Sans Serif Medium"/>
           <w:noProof/>
           <w:kern w:val="2"/>
           <w:sz w:val="24"/>
           <w:szCs w:val="24"/>
-          <w:lang/>
+          <w:lang w:val="en-VN"/>
           <w14:ligatures w14:val="standardContextual"/>
         </w:rPr>
       </w:pPr>
@@ -1123,7 +1145,7 @@
         <w:r>
           <w:rPr>
             <w:rStyle w:val="Hyperlink"/>
-            <w:rFonts w:eastAsiaTheme="majorEastAsia" w:cs="CMU Sans Serif Medium"/>
+            <w:rFonts w:ascii="CMU Sans Serif Medium" w:eastAsiaTheme="majorEastAsia" w:hAnsi="CMU Sans Serif Medium" w:cs="CMU Sans Serif Medium"/>
             <w:noProof/>
           </w:rPr>
           <w:t>3.3.1</w:t>
@@ -1131,7 +1153,7 @@
         <w:r>
           <w:rPr>
             <w:rStyle w:val="Hyperlink"/>
-            <w:rFonts w:eastAsiaTheme="majorEastAsia" w:cs="CMU Sans Serif Medium"/>
+            <w:rFonts w:ascii="CMU Sans Serif Medium" w:eastAsiaTheme="majorEastAsia" w:hAnsi="CMU Sans Serif Medium" w:cs="CMU Sans Serif Medium"/>
             <w:noProof/>
             <w:lang w:val="vi-VN"/>
           </w:rPr>
@@ -1139,6 +1161,7 @@
         </w:r>
         <w:r>
           <w:rPr>
+            <w:rFonts w:ascii="CMU Sans Serif Medium" w:hAnsi="CMU Sans Serif Medium" w:cs="CMU Sans Serif Medium"/>
             <w:noProof/>
             <w:webHidden/>
           </w:rPr>
@@ -1146,6 +1169,7 @@
         </w:r>
         <w:r>
           <w:rPr>
+            <w:rFonts w:ascii="CMU Sans Serif Medium" w:hAnsi="CMU Sans Serif Medium" w:cs="CMU Sans Serif Medium"/>
             <w:noProof/>
             <w:webHidden/>
           </w:rPr>
@@ -1153,6 +1177,7 @@
         </w:r>
         <w:r>
           <w:rPr>
+            <w:rFonts w:ascii="CMU Sans Serif Medium" w:hAnsi="CMU Sans Serif Medium" w:cs="CMU Sans Serif Medium"/>
             <w:noProof/>
             <w:webHidden/>
           </w:rPr>
@@ -1160,12 +1185,14 @@
         </w:r>
         <w:r>
           <w:rPr>
-            <w:noProof/>
-            <w:webHidden/>
-          </w:rPr>
-        </w:r>
-        <w:r>
-          <w:rPr>
+            <w:rFonts w:ascii="CMU Sans Serif Medium" w:hAnsi="CMU Sans Serif Medium" w:cs="CMU Sans Serif Medium"/>
+            <w:noProof/>
+            <w:webHidden/>
+          </w:rPr>
+        </w:r>
+        <w:r>
+          <w:rPr>
+            <w:rFonts w:ascii="CMU Sans Serif Medium" w:hAnsi="CMU Sans Serif Medium" w:cs="CMU Sans Serif Medium"/>
             <w:noProof/>
             <w:webHidden/>
           </w:rPr>
@@ -1173,6 +1200,7 @@
         </w:r>
         <w:r>
           <w:rPr>
+            <w:rFonts w:ascii="CMU Sans Serif Medium" w:hAnsi="CMU Sans Serif Medium" w:cs="CMU Sans Serif Medium"/>
             <w:noProof/>
             <w:webHidden/>
           </w:rPr>
@@ -1180,6 +1208,7 @@
         </w:r>
         <w:r>
           <w:rPr>
+            <w:rFonts w:ascii="CMU Sans Serif Medium" w:hAnsi="CMU Sans Serif Medium" w:cs="CMU Sans Serif Medium"/>
             <w:noProof/>
             <w:webHidden/>
           </w:rPr>
@@ -1194,12 +1223,12 @@
           <w:tab w:val="right" w:pos="9488"/>
         </w:tabs>
         <w:rPr>
-          <w:rFonts w:asciiTheme="minorHAnsi" w:eastAsiaTheme="minorEastAsia" w:hAnsiTheme="minorHAnsi" w:cstheme="minorBidi"/>
+          <w:rFonts w:ascii="CMU Sans Serif Medium" w:eastAsiaTheme="minorEastAsia" w:hAnsi="CMU Sans Serif Medium" w:cs="CMU Sans Serif Medium"/>
           <w:noProof/>
           <w:kern w:val="2"/>
           <w:sz w:val="24"/>
           <w:szCs w:val="24"/>
-          <w:lang/>
+          <w:lang w:val="en-VN"/>
           <w14:ligatures w14:val="standardContextual"/>
         </w:rPr>
       </w:pPr>
@@ -1207,13 +1236,14 @@
         <w:r>
           <w:rPr>
             <w:rStyle w:val="Hyperlink"/>
-            <w:rFonts w:eastAsiaTheme="majorEastAsia" w:cs="CMU Sans Serif Medium"/>
+            <w:rFonts w:ascii="CMU Sans Serif Medium" w:eastAsiaTheme="majorEastAsia" w:hAnsi="CMU Sans Serif Medium" w:cs="CMU Sans Serif Medium"/>
             <w:noProof/>
           </w:rPr>
           <w:t>3.3.2 Explanation</w:t>
         </w:r>
         <w:r>
           <w:rPr>
+            <w:rFonts w:ascii="CMU Sans Serif Medium" w:hAnsi="CMU Sans Serif Medium" w:cs="CMU Sans Serif Medium"/>
             <w:noProof/>
             <w:webHidden/>
           </w:rPr>
@@ -1221,6 +1251,7 @@
         </w:r>
         <w:r>
           <w:rPr>
+            <w:rFonts w:ascii="CMU Sans Serif Medium" w:hAnsi="CMU Sans Serif Medium" w:cs="CMU Sans Serif Medium"/>
             <w:noProof/>
             <w:webHidden/>
           </w:rPr>
@@ -1228,6 +1259,7 @@
         </w:r>
         <w:r>
           <w:rPr>
+            <w:rFonts w:ascii="CMU Sans Serif Medium" w:hAnsi="CMU Sans Serif Medium" w:cs="CMU Sans Serif Medium"/>
             <w:noProof/>
             <w:webHidden/>
           </w:rPr>
@@ -1235,12 +1267,14 @@
         </w:r>
         <w:r>
           <w:rPr>
-            <w:noProof/>
-            <w:webHidden/>
-          </w:rPr>
-        </w:r>
-        <w:r>
-          <w:rPr>
+            <w:rFonts w:ascii="CMU Sans Serif Medium" w:hAnsi="CMU Sans Serif Medium" w:cs="CMU Sans Serif Medium"/>
+            <w:noProof/>
+            <w:webHidden/>
+          </w:rPr>
+        </w:r>
+        <w:r>
+          <w:rPr>
+            <w:rFonts w:ascii="CMU Sans Serif Medium" w:hAnsi="CMU Sans Serif Medium" w:cs="CMU Sans Serif Medium"/>
             <w:noProof/>
             <w:webHidden/>
           </w:rPr>
@@ -1248,6 +1282,7 @@
         </w:r>
         <w:r>
           <w:rPr>
+            <w:rFonts w:ascii="CMU Sans Serif Medium" w:hAnsi="CMU Sans Serif Medium" w:cs="CMU Sans Serif Medium"/>
             <w:noProof/>
             <w:webHidden/>
           </w:rPr>
@@ -1255,6 +1290,7 @@
         </w:r>
         <w:r>
           <w:rPr>
+            <w:rFonts w:ascii="CMU Sans Serif Medium" w:hAnsi="CMU Sans Serif Medium" w:cs="CMU Sans Serif Medium"/>
             <w:noProof/>
             <w:webHidden/>
           </w:rPr>
@@ -1266,13 +1302,13 @@
       <w:pPr>
         <w:pStyle w:val="TOC1"/>
         <w:rPr>
-          <w:rFonts w:asciiTheme="minorHAnsi" w:eastAsiaTheme="minorEastAsia" w:hAnsiTheme="minorHAnsi" w:cstheme="minorBidi"/>
+          <w:rFonts w:ascii="CMU Sans Serif Medium" w:eastAsiaTheme="minorEastAsia" w:hAnsi="CMU Sans Serif Medium" w:cs="CMU Sans Serif Medium"/>
           <w:b w:val="0"/>
           <w:bCs w:val="0"/>
           <w:caps w:val="0"/>
           <w:noProof/>
           <w:kern w:val="2"/>
-          <w:lang/>
+          <w:lang w:val="en-VN"/>
           <w14:ligatures w14:val="standardContextual"/>
         </w:rPr>
       </w:pPr>
@@ -1280,20 +1316,20 @@
         <w:r>
           <w:rPr>
             <w:rStyle w:val="Hyperlink"/>
-            <w:rFonts w:cs="CMU Sans Serif Medium"/>
+            <w:rFonts w:ascii="CMU Sans Serif Medium" w:hAnsi="CMU Sans Serif Medium" w:cs="CMU Sans Serif Medium"/>
             <w:noProof/>
           </w:rPr>
           <w:t>4.</w:t>
         </w:r>
         <w:r>
           <w:rPr>
-            <w:rFonts w:asciiTheme="minorHAnsi" w:eastAsiaTheme="minorEastAsia" w:hAnsiTheme="minorHAnsi" w:cstheme="minorBidi"/>
+            <w:rFonts w:ascii="CMU Sans Serif Medium" w:eastAsiaTheme="minorEastAsia" w:hAnsi="CMU Sans Serif Medium" w:cs="CMU Sans Serif Medium"/>
             <w:b w:val="0"/>
             <w:bCs w:val="0"/>
             <w:caps w:val="0"/>
             <w:noProof/>
             <w:kern w:val="2"/>
-            <w:lang/>
+            <w:lang w:val="en-VN"/>
             <w14:ligatures w14:val="standardContextual"/>
           </w:rPr>
           <w:tab/>
@@ -1301,13 +1337,14 @@
         <w:r>
           <w:rPr>
             <w:rStyle w:val="Hyperlink"/>
-            <w:rFonts w:cs="CMU Sans Serif Medium"/>
+            <w:rFonts w:ascii="CMU Sans Serif Medium" w:hAnsi="CMU Sans Serif Medium" w:cs="CMU Sans Serif Medium"/>
             <w:noProof/>
           </w:rPr>
           <w:t>Design</w:t>
         </w:r>
         <w:r>
           <w:rPr>
+            <w:rFonts w:ascii="CMU Sans Serif Medium" w:hAnsi="CMU Sans Serif Medium" w:cs="CMU Sans Serif Medium"/>
             <w:noProof/>
             <w:webHidden/>
           </w:rPr>
@@ -1315,6 +1352,7 @@
         </w:r>
         <w:r>
           <w:rPr>
+            <w:rFonts w:ascii="CMU Sans Serif Medium" w:hAnsi="CMU Sans Serif Medium" w:cs="CMU Sans Serif Medium"/>
             <w:noProof/>
             <w:webHidden/>
           </w:rPr>
@@ -1322,6 +1360,7 @@
         </w:r>
         <w:r>
           <w:rPr>
+            <w:rFonts w:ascii="CMU Sans Serif Medium" w:hAnsi="CMU Sans Serif Medium" w:cs="CMU Sans Serif Medium"/>
             <w:noProof/>
             <w:webHidden/>
           </w:rPr>
@@ -1329,12 +1368,14 @@
         </w:r>
         <w:r>
           <w:rPr>
-            <w:noProof/>
-            <w:webHidden/>
-          </w:rPr>
-        </w:r>
-        <w:r>
-          <w:rPr>
+            <w:rFonts w:ascii="CMU Sans Serif Medium" w:hAnsi="CMU Sans Serif Medium" w:cs="CMU Sans Serif Medium"/>
+            <w:noProof/>
+            <w:webHidden/>
+          </w:rPr>
+        </w:r>
+        <w:r>
+          <w:rPr>
+            <w:rFonts w:ascii="CMU Sans Serif Medium" w:hAnsi="CMU Sans Serif Medium" w:cs="CMU Sans Serif Medium"/>
             <w:noProof/>
             <w:webHidden/>
           </w:rPr>
@@ -1342,6 +1383,7 @@
         </w:r>
         <w:r>
           <w:rPr>
+            <w:rFonts w:ascii="CMU Sans Serif Medium" w:hAnsi="CMU Sans Serif Medium" w:cs="CMU Sans Serif Medium"/>
             <w:noProof/>
             <w:webHidden/>
           </w:rPr>
@@ -1349,6 +1391,7 @@
         </w:r>
         <w:r>
           <w:rPr>
+            <w:rFonts w:ascii="CMU Sans Serif Medium" w:hAnsi="CMU Sans Serif Medium" w:cs="CMU Sans Serif Medium"/>
             <w:noProof/>
             <w:webHidden/>
           </w:rPr>
@@ -1360,11 +1403,11 @@
       <w:pPr>
         <w:pStyle w:val="TOC2"/>
         <w:rPr>
-          <w:rFonts w:asciiTheme="minorHAnsi" w:eastAsiaTheme="minorEastAsia" w:hAnsiTheme="minorHAnsi" w:cstheme="minorBidi"/>
+          <w:rFonts w:eastAsiaTheme="minorEastAsia"/>
           <w:kern w:val="2"/>
           <w:sz w:val="24"/>
           <w:szCs w:val="24"/>
-          <w:lang/>
+          <w:lang w:val="en-VN"/>
           <w14:ligatures w14:val="standardContextual"/>
         </w:rPr>
       </w:pPr>
@@ -1422,11 +1465,11 @@
       <w:pPr>
         <w:pStyle w:val="TOC2"/>
         <w:rPr>
-          <w:rFonts w:asciiTheme="minorHAnsi" w:eastAsiaTheme="minorEastAsia" w:hAnsiTheme="minorHAnsi" w:cstheme="minorBidi"/>
+          <w:rFonts w:eastAsiaTheme="minorEastAsia"/>
           <w:kern w:val="2"/>
           <w:sz w:val="24"/>
           <w:szCs w:val="24"/>
-          <w:lang/>
+          <w:lang w:val="en-VN"/>
           <w14:ligatures w14:val="standardContextual"/>
         </w:rPr>
       </w:pPr>
@@ -1488,12 +1531,12 @@
           <w:tab w:val="right" w:pos="9488"/>
         </w:tabs>
         <w:rPr>
-          <w:rFonts w:asciiTheme="minorHAnsi" w:eastAsiaTheme="minorEastAsia" w:hAnsiTheme="minorHAnsi" w:cstheme="minorBidi"/>
+          <w:rFonts w:ascii="CMU Sans Serif Medium" w:eastAsiaTheme="minorEastAsia" w:hAnsi="CMU Sans Serif Medium" w:cs="CMU Sans Serif Medium"/>
           <w:noProof/>
           <w:kern w:val="2"/>
           <w:sz w:val="24"/>
           <w:szCs w:val="24"/>
-          <w:lang/>
+          <w:lang w:val="en-VN"/>
           <w14:ligatures w14:val="standardContextual"/>
         </w:rPr>
       </w:pPr>
@@ -1501,13 +1544,14 @@
         <w:r>
           <w:rPr>
             <w:rStyle w:val="Hyperlink"/>
-            <w:rFonts w:eastAsiaTheme="majorEastAsia" w:cs="CMU Sans Serif Medium"/>
+            <w:rFonts w:ascii="CMU Sans Serif Medium" w:eastAsiaTheme="majorEastAsia" w:hAnsi="CMU Sans Serif Medium" w:cs="CMU Sans Serif Medium"/>
             <w:noProof/>
           </w:rPr>
           <w:t>4.2.1 Controller</w:t>
         </w:r>
         <w:r>
           <w:rPr>
+            <w:rFonts w:ascii="CMU Sans Serif Medium" w:hAnsi="CMU Sans Serif Medium" w:cs="CMU Sans Serif Medium"/>
             <w:noProof/>
             <w:webHidden/>
           </w:rPr>
@@ -1515,6 +1559,7 @@
         </w:r>
         <w:r>
           <w:rPr>
+            <w:rFonts w:ascii="CMU Sans Serif Medium" w:hAnsi="CMU Sans Serif Medium" w:cs="CMU Sans Serif Medium"/>
             <w:noProof/>
             <w:webHidden/>
           </w:rPr>
@@ -1522,6 +1567,7 @@
         </w:r>
         <w:r>
           <w:rPr>
+            <w:rFonts w:ascii="CMU Sans Serif Medium" w:hAnsi="CMU Sans Serif Medium" w:cs="CMU Sans Serif Medium"/>
             <w:noProof/>
             <w:webHidden/>
           </w:rPr>
@@ -1529,12 +1575,14 @@
         </w:r>
         <w:r>
           <w:rPr>
-            <w:noProof/>
-            <w:webHidden/>
-          </w:rPr>
-        </w:r>
-        <w:r>
-          <w:rPr>
+            <w:rFonts w:ascii="CMU Sans Serif Medium" w:hAnsi="CMU Sans Serif Medium" w:cs="CMU Sans Serif Medium"/>
+            <w:noProof/>
+            <w:webHidden/>
+          </w:rPr>
+        </w:r>
+        <w:r>
+          <w:rPr>
+            <w:rFonts w:ascii="CMU Sans Serif Medium" w:hAnsi="CMU Sans Serif Medium" w:cs="CMU Sans Serif Medium"/>
             <w:noProof/>
             <w:webHidden/>
           </w:rPr>
@@ -1542,6 +1590,7 @@
         </w:r>
         <w:r>
           <w:rPr>
+            <w:rFonts w:ascii="CMU Sans Serif Medium" w:hAnsi="CMU Sans Serif Medium" w:cs="CMU Sans Serif Medium"/>
             <w:noProof/>
             <w:webHidden/>
           </w:rPr>
@@ -1549,6 +1598,7 @@
         </w:r>
         <w:r>
           <w:rPr>
+            <w:rFonts w:ascii="CMU Sans Serif Medium" w:hAnsi="CMU Sans Serif Medium" w:cs="CMU Sans Serif Medium"/>
             <w:noProof/>
             <w:webHidden/>
           </w:rPr>
@@ -1563,12 +1613,12 @@
           <w:tab w:val="right" w:pos="9488"/>
         </w:tabs>
         <w:rPr>
-          <w:rFonts w:asciiTheme="minorHAnsi" w:eastAsiaTheme="minorEastAsia" w:hAnsiTheme="minorHAnsi" w:cstheme="minorBidi"/>
+          <w:rFonts w:ascii="CMU Sans Serif Medium" w:eastAsiaTheme="minorEastAsia" w:hAnsi="CMU Sans Serif Medium" w:cs="CMU Sans Serif Medium"/>
           <w:noProof/>
           <w:kern w:val="2"/>
           <w:sz w:val="24"/>
           <w:szCs w:val="24"/>
-          <w:lang/>
+          <w:lang w:val="en-VN"/>
           <w14:ligatures w14:val="standardContextual"/>
         </w:rPr>
       </w:pPr>
@@ -1576,13 +1626,14 @@
         <w:r>
           <w:rPr>
             <w:rStyle w:val="Hyperlink"/>
-            <w:rFonts w:eastAsiaTheme="majorEastAsia" w:cs="CMU Sans Serif Medium"/>
+            <w:rFonts w:ascii="CMU Sans Serif Medium" w:eastAsiaTheme="majorEastAsia" w:hAnsi="CMU Sans Serif Medium" w:cs="CMU Sans Serif Medium"/>
             <w:noProof/>
           </w:rPr>
           <w:t>4.2.2 Model</w:t>
         </w:r>
         <w:r>
           <w:rPr>
+            <w:rFonts w:ascii="CMU Sans Serif Medium" w:hAnsi="CMU Sans Serif Medium" w:cs="CMU Sans Serif Medium"/>
             <w:noProof/>
             <w:webHidden/>
           </w:rPr>
@@ -1590,6 +1641,7 @@
         </w:r>
         <w:r>
           <w:rPr>
+            <w:rFonts w:ascii="CMU Sans Serif Medium" w:hAnsi="CMU Sans Serif Medium" w:cs="CMU Sans Serif Medium"/>
             <w:noProof/>
             <w:webHidden/>
           </w:rPr>
@@ -1597,6 +1649,7 @@
         </w:r>
         <w:r>
           <w:rPr>
+            <w:rFonts w:ascii="CMU Sans Serif Medium" w:hAnsi="CMU Sans Serif Medium" w:cs="CMU Sans Serif Medium"/>
             <w:noProof/>
             <w:webHidden/>
           </w:rPr>
@@ -1604,12 +1657,14 @@
         </w:r>
         <w:r>
           <w:rPr>
-            <w:noProof/>
-            <w:webHidden/>
-          </w:rPr>
-        </w:r>
-        <w:r>
-          <w:rPr>
+            <w:rFonts w:ascii="CMU Sans Serif Medium" w:hAnsi="CMU Sans Serif Medium" w:cs="CMU Sans Serif Medium"/>
+            <w:noProof/>
+            <w:webHidden/>
+          </w:rPr>
+        </w:r>
+        <w:r>
+          <w:rPr>
+            <w:rFonts w:ascii="CMU Sans Serif Medium" w:hAnsi="CMU Sans Serif Medium" w:cs="CMU Sans Serif Medium"/>
             <w:noProof/>
             <w:webHidden/>
           </w:rPr>
@@ -1617,6 +1672,7 @@
         </w:r>
         <w:r>
           <w:rPr>
+            <w:rFonts w:ascii="CMU Sans Serif Medium" w:hAnsi="CMU Sans Serif Medium" w:cs="CMU Sans Serif Medium"/>
             <w:noProof/>
             <w:webHidden/>
           </w:rPr>
@@ -1624,6 +1680,7 @@
         </w:r>
         <w:r>
           <w:rPr>
+            <w:rFonts w:ascii="CMU Sans Serif Medium" w:hAnsi="CMU Sans Serif Medium" w:cs="CMU Sans Serif Medium"/>
             <w:noProof/>
             <w:webHidden/>
           </w:rPr>
@@ -1635,11 +1692,11 @@
       <w:pPr>
         <w:pStyle w:val="TOC2"/>
         <w:rPr>
-          <w:rFonts w:asciiTheme="minorHAnsi" w:eastAsiaTheme="minorEastAsia" w:hAnsiTheme="minorHAnsi" w:cstheme="minorBidi"/>
+          <w:rFonts w:eastAsiaTheme="minorEastAsia"/>
           <w:kern w:val="2"/>
           <w:sz w:val="24"/>
           <w:szCs w:val="24"/>
-          <w:lang/>
+          <w:lang w:val="en-VN"/>
           <w14:ligatures w14:val="standardContextual"/>
         </w:rPr>
       </w:pPr>
@@ -1706,13 +1763,13 @@
       <w:pPr>
         <w:pStyle w:val="TOC1"/>
         <w:rPr>
-          <w:rFonts w:asciiTheme="minorHAnsi" w:eastAsiaTheme="minorEastAsia" w:hAnsiTheme="minorHAnsi" w:cstheme="minorBidi"/>
+          <w:rFonts w:ascii="CMU Sans Serif Medium" w:eastAsiaTheme="minorEastAsia" w:hAnsi="CMU Sans Serif Medium" w:cs="CMU Sans Serif Medium"/>
           <w:b w:val="0"/>
           <w:bCs w:val="0"/>
           <w:caps w:val="0"/>
           <w:noProof/>
           <w:kern w:val="2"/>
-          <w:lang/>
+          <w:lang w:val="en-VN"/>
           <w14:ligatures w14:val="standardContextual"/>
         </w:rPr>
       </w:pPr>
@@ -1720,7 +1777,7 @@
         <w:r>
           <w:rPr>
             <w:rStyle w:val="Hyperlink"/>
-            <w:rFonts w:eastAsiaTheme="majorEastAsia" w:cs="CMU Sans Serif Medium"/>
+            <w:rFonts w:ascii="CMU Sans Serif Medium" w:eastAsiaTheme="majorEastAsia" w:hAnsi="CMU Sans Serif Medium" w:cs="CMU Sans Serif Medium"/>
             <w:noProof/>
             <w:lang w:val="vi-VN"/>
           </w:rPr>
@@ -1728,6 +1785,7 @@
         </w:r>
         <w:r>
           <w:rPr>
+            <w:rFonts w:ascii="CMU Sans Serif Medium" w:hAnsi="CMU Sans Serif Medium" w:cs="CMU Sans Serif Medium"/>
             <w:noProof/>
             <w:webHidden/>
           </w:rPr>
@@ -1735,6 +1793,7 @@
         </w:r>
         <w:r>
           <w:rPr>
+            <w:rFonts w:ascii="CMU Sans Serif Medium" w:hAnsi="CMU Sans Serif Medium" w:cs="CMU Sans Serif Medium"/>
             <w:noProof/>
             <w:webHidden/>
           </w:rPr>
@@ -1742,6 +1801,7 @@
         </w:r>
         <w:r>
           <w:rPr>
+            <w:rFonts w:ascii="CMU Sans Serif Medium" w:hAnsi="CMU Sans Serif Medium" w:cs="CMU Sans Serif Medium"/>
             <w:noProof/>
             <w:webHidden/>
           </w:rPr>
@@ -1749,12 +1809,14 @@
         </w:r>
         <w:r>
           <w:rPr>
-            <w:noProof/>
-            <w:webHidden/>
-          </w:rPr>
-        </w:r>
-        <w:r>
-          <w:rPr>
+            <w:rFonts w:ascii="CMU Sans Serif Medium" w:hAnsi="CMU Sans Serif Medium" w:cs="CMU Sans Serif Medium"/>
+            <w:noProof/>
+            <w:webHidden/>
+          </w:rPr>
+        </w:r>
+        <w:r>
+          <w:rPr>
+            <w:rFonts w:ascii="CMU Sans Serif Medium" w:hAnsi="CMU Sans Serif Medium" w:cs="CMU Sans Serif Medium"/>
             <w:noProof/>
             <w:webHidden/>
           </w:rPr>
@@ -1762,6 +1824,7 @@
         </w:r>
         <w:r>
           <w:rPr>
+            <w:rFonts w:ascii="CMU Sans Serif Medium" w:hAnsi="CMU Sans Serif Medium" w:cs="CMU Sans Serif Medium"/>
             <w:noProof/>
             <w:webHidden/>
           </w:rPr>
@@ -1769,6 +1832,7 @@
         </w:r>
         <w:r>
           <w:rPr>
+            <w:rFonts w:ascii="CMU Sans Serif Medium" w:hAnsi="CMU Sans Serif Medium" w:cs="CMU Sans Serif Medium"/>
             <w:noProof/>
             <w:webHidden/>
           </w:rPr>
@@ -1780,11 +1844,11 @@
       <w:pPr>
         <w:pStyle w:val="TOC2"/>
         <w:rPr>
-          <w:rFonts w:asciiTheme="minorHAnsi" w:eastAsiaTheme="minorEastAsia" w:hAnsiTheme="minorHAnsi" w:cstheme="minorBidi"/>
+          <w:rFonts w:eastAsiaTheme="minorEastAsia"/>
           <w:kern w:val="2"/>
           <w:sz w:val="24"/>
           <w:szCs w:val="24"/>
-          <w:lang/>
+          <w:lang w:val="en-VN"/>
           <w14:ligatures w14:val="standardContextual"/>
         </w:rPr>
       </w:pPr>
@@ -1844,11 +1908,11 @@
       <w:pPr>
         <w:pStyle w:val="TOC2"/>
         <w:rPr>
-          <w:rFonts w:asciiTheme="minorHAnsi" w:eastAsiaTheme="minorEastAsia" w:hAnsiTheme="minorHAnsi" w:cstheme="minorBidi"/>
+          <w:rFonts w:eastAsiaTheme="minorEastAsia"/>
           <w:kern w:val="2"/>
           <w:sz w:val="24"/>
           <w:szCs w:val="24"/>
-          <w:lang/>
+          <w:lang w:val="en-VN"/>
           <w14:ligatures w14:val="standardContextual"/>
         </w:rPr>
       </w:pPr>
@@ -1908,13 +1972,13 @@
       <w:pPr>
         <w:pStyle w:val="TOC1"/>
         <w:rPr>
-          <w:rFonts w:asciiTheme="minorHAnsi" w:eastAsiaTheme="minorEastAsia" w:hAnsiTheme="minorHAnsi" w:cstheme="minorBidi"/>
+          <w:rFonts w:ascii="CMU Sans Serif Medium" w:eastAsiaTheme="minorEastAsia" w:hAnsi="CMU Sans Serif Medium" w:cs="CMU Sans Serif Medium"/>
           <w:b w:val="0"/>
           <w:bCs w:val="0"/>
           <w:caps w:val="0"/>
           <w:noProof/>
           <w:kern w:val="2"/>
-          <w:lang/>
+          <w:lang w:val="en-VN"/>
           <w14:ligatures w14:val="standardContextual"/>
         </w:rPr>
       </w:pPr>
@@ -1922,20 +1986,20 @@
         <w:r>
           <w:rPr>
             <w:rStyle w:val="Hyperlink"/>
-            <w:rFonts w:eastAsiaTheme="majorEastAsia" w:cs="CMU Sans Serif Medium"/>
+            <w:rFonts w:ascii="CMU Sans Serif Medium" w:eastAsiaTheme="majorEastAsia" w:hAnsi="CMU Sans Serif Medium" w:cs="CMU Sans Serif Medium"/>
             <w:noProof/>
           </w:rPr>
           <w:t>5.</w:t>
         </w:r>
         <w:r>
           <w:rPr>
-            <w:rFonts w:asciiTheme="minorHAnsi" w:eastAsiaTheme="minorEastAsia" w:hAnsiTheme="minorHAnsi" w:cstheme="minorBidi"/>
+            <w:rFonts w:ascii="CMU Sans Serif Medium" w:eastAsiaTheme="minorEastAsia" w:hAnsi="CMU Sans Serif Medium" w:cs="CMU Sans Serif Medium"/>
             <w:b w:val="0"/>
             <w:bCs w:val="0"/>
             <w:caps w:val="0"/>
             <w:noProof/>
             <w:kern w:val="2"/>
-            <w:lang/>
+            <w:lang w:val="en-VN"/>
             <w14:ligatures w14:val="standardContextual"/>
           </w:rPr>
           <w:tab/>
@@ -1943,13 +2007,14 @@
         <w:r>
           <w:rPr>
             <w:rStyle w:val="Hyperlink"/>
-            <w:rFonts w:eastAsiaTheme="majorEastAsia" w:cs="CMU Sans Serif Medium"/>
+            <w:rFonts w:ascii="CMU Sans Serif Medium" w:eastAsiaTheme="majorEastAsia" w:hAnsi="CMU Sans Serif Medium" w:cs="CMU Sans Serif Medium"/>
             <w:noProof/>
           </w:rPr>
           <w:t>Reference</w:t>
         </w:r>
         <w:r>
           <w:rPr>
+            <w:rFonts w:ascii="CMU Sans Serif Medium" w:hAnsi="CMU Sans Serif Medium" w:cs="CMU Sans Serif Medium"/>
             <w:noProof/>
             <w:webHidden/>
           </w:rPr>
@@ -1957,6 +2022,7 @@
         </w:r>
         <w:r>
           <w:rPr>
+            <w:rFonts w:ascii="CMU Sans Serif Medium" w:hAnsi="CMU Sans Serif Medium" w:cs="CMU Sans Serif Medium"/>
             <w:noProof/>
             <w:webHidden/>
           </w:rPr>
@@ -1964,6 +2030,7 @@
         </w:r>
         <w:r>
           <w:rPr>
+            <w:rFonts w:ascii="CMU Sans Serif Medium" w:hAnsi="CMU Sans Serif Medium" w:cs="CMU Sans Serif Medium"/>
             <w:noProof/>
             <w:webHidden/>
           </w:rPr>
@@ -1971,12 +2038,14 @@
         </w:r>
         <w:r>
           <w:rPr>
-            <w:noProof/>
-            <w:webHidden/>
-          </w:rPr>
-        </w:r>
-        <w:r>
-          <w:rPr>
+            <w:rFonts w:ascii="CMU Sans Serif Medium" w:hAnsi="CMU Sans Serif Medium" w:cs="CMU Sans Serif Medium"/>
+            <w:noProof/>
+            <w:webHidden/>
+          </w:rPr>
+        </w:r>
+        <w:r>
+          <w:rPr>
+            <w:rFonts w:ascii="CMU Sans Serif Medium" w:hAnsi="CMU Sans Serif Medium" w:cs="CMU Sans Serif Medium"/>
             <w:noProof/>
             <w:webHidden/>
           </w:rPr>
@@ -1984,6 +2053,7 @@
         </w:r>
         <w:r>
           <w:rPr>
+            <w:rFonts w:ascii="CMU Sans Serif Medium" w:hAnsi="CMU Sans Serif Medium" w:cs="CMU Sans Serif Medium"/>
             <w:noProof/>
             <w:webHidden/>
           </w:rPr>
@@ -1991,6 +2061,7 @@
         </w:r>
         <w:r>
           <w:rPr>
+            <w:rFonts w:ascii="CMU Sans Serif Medium" w:hAnsi="CMU Sans Serif Medium" w:cs="CMU Sans Serif Medium"/>
             <w:noProof/>
             <w:webHidden/>
           </w:rPr>
@@ -2224,15 +2295,7 @@
           <w:sz w:val="26"/>
           <w:szCs w:val="26"/>
         </w:rPr>
-        <w:t>classes</w:t>
-      </w:r>
-      <w:r>
-        <w:rPr>
-          <w:rFonts w:ascii="CMU Sans Serif Medium" w:hAnsi="CMU Sans Serif Medium" w:cs="CMU Sans Serif Medium"/>
-          <w:sz w:val="26"/>
-          <w:szCs w:val="26"/>
-        </w:rPr>
-        <w:t>,</w:t>
+        <w:t>classes,</w:t>
       </w:r>
       <w:r>
         <w:rPr>
@@ -2280,6 +2343,7 @@
               <w:rPr>
                 <w:rFonts w:ascii="CMU Sans Serif Medium" w:hAnsi="CMU Sans Serif Medium" w:cs="CMU Sans Serif Medium"/>
                 <w:b/>
+                <w:bCs/>
                 <w:lang w:val="vi-VN"/>
               </w:rPr>
             </w:pPr>
@@ -2290,6 +2354,7 @@
               <w:rPr>
                 <w:rFonts w:ascii="CMU Sans Serif Medium" w:hAnsi="CMU Sans Serif Medium" w:cs="CMU Sans Serif Medium"/>
                 <w:b/>
+                <w:bCs/>
                 <w:lang w:val="vi-VN"/>
               </w:rPr>
             </w:pPr>
@@ -2297,6 +2362,7 @@
               <w:rPr>
                 <w:rFonts w:ascii="CMU Sans Serif Medium" w:hAnsi="CMU Sans Serif Medium" w:cs="CMU Sans Serif Medium"/>
                 <w:b/>
+                <w:bCs/>
                 <w:lang w:val="vi-VN"/>
               </w:rPr>
               <w:t>Tran Duc Tuan Kien</w:t>
@@ -2338,6 +2404,7 @@
               <w:rPr>
                 <w:rFonts w:ascii="CMU Sans Serif Medium" w:hAnsi="CMU Sans Serif Medium" w:cs="CMU Sans Serif Medium"/>
                 <w:b/>
+                <w:bCs/>
                 <w:lang w:val="vi-VN"/>
               </w:rPr>
             </w:pPr>
@@ -2348,6 +2415,7 @@
               <w:rPr>
                 <w:rFonts w:ascii="CMU Sans Serif Medium" w:hAnsi="CMU Sans Serif Medium" w:cs="CMU Sans Serif Medium"/>
                 <w:b/>
+                <w:bCs/>
                 <w:lang w:val="vi-VN"/>
               </w:rPr>
             </w:pPr>
@@ -2355,6 +2423,7 @@
               <w:rPr>
                 <w:rFonts w:ascii="CMU Sans Serif Medium" w:hAnsi="CMU Sans Serif Medium" w:cs="CMU Sans Serif Medium"/>
                 <w:b/>
+                <w:bCs/>
                 <w:lang w:val="vi-VN"/>
               </w:rPr>
               <w:t>Pham Tuan Kiet</w:t>
@@ -2394,6 +2463,7 @@
               <w:rPr>
                 <w:rFonts w:ascii="CMU Sans Serif Medium" w:hAnsi="CMU Sans Serif Medium" w:cs="CMU Sans Serif Medium"/>
                 <w:b/>
+                <w:bCs/>
                 <w:lang w:val="vi-VN"/>
               </w:rPr>
             </w:pPr>
@@ -2404,6 +2474,7 @@
               <w:rPr>
                 <w:rFonts w:ascii="CMU Sans Serif Medium" w:hAnsi="CMU Sans Serif Medium" w:cs="CMU Sans Serif Medium"/>
                 <w:b/>
+                <w:bCs/>
                 <w:lang w:val="vi-VN"/>
               </w:rPr>
             </w:pPr>
@@ -2411,6 +2482,7 @@
               <w:rPr>
                 <w:rFonts w:ascii="CMU Sans Serif Medium" w:hAnsi="CMU Sans Serif Medium" w:cs="CMU Sans Serif Medium"/>
                 <w:b/>
+                <w:bCs/>
                 <w:lang w:val="vi-VN"/>
               </w:rPr>
               <w:t>Tran Le My Linh</w:t>
@@ -2443,6 +2515,7 @@
               <w:rPr>
                 <w:rFonts w:ascii="CMU Sans Serif Medium" w:hAnsi="CMU Sans Serif Medium" w:cs="CMU Sans Serif Medium"/>
                 <w:b/>
+                <w:bCs/>
                 <w:lang w:val="vi-VN"/>
               </w:rPr>
             </w:pPr>
@@ -2453,6 +2526,7 @@
               <w:rPr>
                 <w:rFonts w:ascii="CMU Sans Serif Medium" w:hAnsi="CMU Sans Serif Medium" w:cs="CMU Sans Serif Medium"/>
                 <w:b/>
+                <w:bCs/>
                 <w:lang w:val="vi-VN"/>
               </w:rPr>
             </w:pPr>
@@ -2460,6 +2534,7 @@
               <w:rPr>
                 <w:rFonts w:ascii="CMU Sans Serif Medium" w:hAnsi="CMU Sans Serif Medium" w:cs="CMU Sans Serif Medium"/>
                 <w:b/>
+                <w:bCs/>
                 <w:lang w:val="vi-VN"/>
               </w:rPr>
               <w:t>Bui Khanh Linh</w:t>
@@ -2686,13 +2761,7 @@
               <w:rPr>
                 <w:rFonts w:ascii="CMU Sans Serif Medium" w:hAnsi="CMU Sans Serif Medium" w:cs="CMU Sans Serif Medium"/>
               </w:rPr>
-              <w:t>R</w:t>
-            </w:r>
-            <w:r>
-              <w:rPr>
-                <w:rFonts w:ascii="CMU Sans Serif Medium" w:hAnsi="CMU Sans Serif Medium" w:cs="CMU Sans Serif Medium"/>
-              </w:rPr>
-              <w:t>eport</w:t>
+              <w:t>Report</w:t>
             </w:r>
           </w:p>
           <w:p>
@@ -2749,13 +2818,7 @@
               <w:rPr>
                 <w:rFonts w:ascii="CMU Sans Serif Medium" w:hAnsi="CMU Sans Serif Medium" w:cs="CMU Sans Serif Medium"/>
               </w:rPr>
-              <w:t>Test</w:t>
-            </w:r>
-            <w:r>
-              <w:rPr>
-                <w:rFonts w:ascii="CMU Sans Serif Medium" w:hAnsi="CMU Sans Serif Medium" w:cs="CMU Sans Serif Medium"/>
-              </w:rPr>
-              <w:t xml:space="preserve"> Model</w:t>
+              <w:t>Test Model</w:t>
             </w:r>
           </w:p>
         </w:tc>
@@ -3621,6 +3684,16 @@
           <w:r>
             <w:rPr>
               <w:rFonts w:ascii="CMU Sans Serif Medium" w:hAnsi="CMU Sans Serif Medium" w:cs="CMU Sans Serif Medium"/>
+              <w:noProof/>
+              <w:sz w:val="26"/>
+              <w:szCs w:val="26"/>
+              <w:lang w:val="vi-VN"/>
+            </w:rPr>
+            <w:t xml:space="preserve"> [1]</w:t>
+          </w:r>
+          <w:r>
+            <w:rPr>
+              <w:rFonts w:ascii="CMU Sans Serif Medium" w:hAnsi="CMU Sans Serif Medium" w:cs="CMU Sans Serif Medium"/>
               <w:sz w:val="26"/>
               <w:szCs w:val="26"/>
               <w:lang w:val="vi-VN"/>
@@ -3671,6 +3744,16 @@
           <w:r>
             <w:rPr>
               <w:rFonts w:ascii="CMU Sans Serif Medium" w:hAnsi="CMU Sans Serif Medium" w:cs="CMU Sans Serif Medium"/>
+              <w:noProof/>
+              <w:sz w:val="26"/>
+              <w:szCs w:val="26"/>
+              <w:lang w:val="vi-VN"/>
+            </w:rPr>
+            <w:t xml:space="preserve"> [2]</w:t>
+          </w:r>
+          <w:r>
+            <w:rPr>
+              <w:rFonts w:ascii="CMU Sans Serif Medium" w:hAnsi="CMU Sans Serif Medium" w:cs="CMU Sans Serif Medium"/>
               <w:sz w:val="26"/>
               <w:szCs w:val="26"/>
               <w:lang w:val="vi-VN"/>
@@ -3984,9 +4067,10 @@
       <w:r>
         <w:rPr>
           <w:rFonts w:ascii="CMU Sans Serif Medium" w:hAnsi="CMU Sans Serif Medium" w:cs="CMU Sans Serif Medium"/>
+          <w:noProof/>
         </w:rPr>
         <w:drawing>
-          <wp:inline distT="0" distB="0" distL="0" distR="0" wp14:anchorId="5E47BC65" wp14:editId="01135858">
+          <wp:inline distT="0" distB="0" distL="0" distR="0" wp14:anchorId="1EE7AE67" wp14:editId="7E00FF27">
             <wp:extent cx="5991246" cy="4605770"/>
             <wp:effectExtent l="0" t="0" r="0" b="0"/>
             <wp:docPr id="316938754" name="Picture 316938754"/>
@@ -4362,6 +4446,7 @@
           <w:sz w:val="26"/>
           <w:szCs w:val="26"/>
         </w:rPr>
+        <w:lastRenderedPageBreak/>
         <w:t>"Restart" Button: The "Restart" button is used to restart the project or simulation. When pressed, it resets the simulation to its initial state, clearing any previous progress or changes made during the simulation.</w:t>
       </w:r>
     </w:p>
@@ -4376,7 +4461,6 @@
         <w:rPr>
           <w:rFonts w:cs="CMU Sans Serif Medium"/>
         </w:rPr>
-        <w:lastRenderedPageBreak/>
         <w:t>Control applied force</w:t>
       </w:r>
     </w:p>
@@ -4699,11 +4783,30 @@
         <w:rPr>
           <w:rFonts w:ascii="CMU Sans Serif Medium" w:hAnsi="CMU Sans Serif Medium" w:cs="CMU Sans Serif Medium"/>
         </w:rPr>
+        <w:fldChar w:fldCharType="begin"/>
+      </w:r>
+      <w:r>
+        <w:rPr>
+          <w:rFonts w:ascii="CMU Sans Serif Medium" w:hAnsi="CMU Sans Serif Medium" w:cs="CMU Sans Serif Medium"/>
+        </w:rPr>
+        <w:instrText xml:space="preserve"> INCLUDEPICTURE "https://github.com/KienTran2003/OOP.20222.12/blob/master/design/GeneralClassDiagram/General%20Class%20Diagram.png?raw=true" \* MERGEFORMATINET </w:instrText>
+      </w:r>
+      <w:r>
+        <w:rPr>
+          <w:rFonts w:ascii="CMU Sans Serif Medium" w:hAnsi="CMU Sans Serif Medium" w:cs="CMU Sans Serif Medium"/>
+        </w:rPr>
+        <w:fldChar w:fldCharType="separate"/>
+      </w:r>
+      <w:r>
+        <w:rPr>
+          <w:rFonts w:ascii="CMU Sans Serif Medium" w:hAnsi="CMU Sans Serif Medium" w:cs="CMU Sans Serif Medium"/>
+          <w:noProof/>
+        </w:rPr>
         <w:drawing>
-          <wp:inline distT="0" distB="0" distL="0" distR="0" wp14:anchorId="5E30DFCA" wp14:editId="14062E97">
-            <wp:extent cx="5585791" cy="3246740"/>
-            <wp:effectExtent l="0" t="0" r="2540" b="5080"/>
-            <wp:docPr id="1617819442" name="Picture 1617819442"/>
+          <wp:inline distT="0" distB="0" distL="0" distR="0" wp14:anchorId="0EF21399" wp14:editId="20948FBF">
+            <wp:extent cx="6031230" cy="3442970"/>
+            <wp:effectExtent l="0" t="0" r="1270" b="0"/>
+            <wp:docPr id="969398043" name="Picture 1" descr="A diagram of a computer program&#10;&#10;Description automatically generated"/>
             <wp:cNvGraphicFramePr>
               <a:graphicFrameLocks xmlns:a="http://schemas.openxmlformats.org/drawingml/2006/main" noChangeAspect="1"/>
             </wp:cNvGraphicFramePr>
@@ -4711,35 +4814,48 @@
               <a:graphicData uri="http://schemas.openxmlformats.org/drawingml/2006/picture">
                 <pic:pic xmlns:pic="http://schemas.openxmlformats.org/drawingml/2006/picture">
                   <pic:nvPicPr>
-                    <pic:cNvPr id="0" name="Picture 1617819442"/>
-                    <pic:cNvPicPr/>
+                    <pic:cNvPr id="969398043" name="Picture 1" descr="A diagram of a computer program&#10;&#10;Description automatically generated"/>
+                    <pic:cNvPicPr>
+                      <a:picLocks noChangeAspect="1" noChangeArrowheads="1"/>
+                    </pic:cNvPicPr>
                   </pic:nvPicPr>
                   <pic:blipFill>
-                    <a:blip r:embed="rId10" cstate="print">
+                    <a:blip r:embed="rId10">
                       <a:extLst>
                         <a:ext uri="{28A0092B-C50C-407E-A947-70E740481C1C}">
                           <a14:useLocalDpi xmlns:a14="http://schemas.microsoft.com/office/drawing/2010/main" val="0"/>
                         </a:ext>
                       </a:extLst>
                     </a:blip>
+                    <a:srcRect/>
                     <a:stretch>
                       <a:fillRect/>
                     </a:stretch>
                   </pic:blipFill>
-                  <pic:spPr>
+                  <pic:spPr bwMode="auto">
                     <a:xfrm>
                       <a:off x="0" y="0"/>
-                      <a:ext cx="5591163" cy="3249863"/>
+                      <a:ext cx="6031230" cy="3442970"/>
                     </a:xfrm>
                     <a:prstGeom prst="rect">
                       <a:avLst/>
                     </a:prstGeom>
+                    <a:noFill/>
+                    <a:ln>
+                      <a:noFill/>
+                    </a:ln>
                   </pic:spPr>
                 </pic:pic>
               </a:graphicData>
             </a:graphic>
           </wp:inline>
         </w:drawing>
+      </w:r>
+      <w:r>
+        <w:rPr>
+          <w:rFonts w:ascii="CMU Sans Serif Medium" w:hAnsi="CMU Sans Serif Medium" w:cs="CMU Sans Serif Medium"/>
+        </w:rPr>
+        <w:fldChar w:fldCharType="end"/>
       </w:r>
     </w:p>
     <w:p>
@@ -4819,10 +4935,10 @@
         <w:tblLook w:val="04A0" w:firstRow="1" w:lastRow="0" w:firstColumn="1" w:lastColumn="0" w:noHBand="0" w:noVBand="1"/>
       </w:tblPr>
       <w:tblGrid>
-        <w:gridCol w:w="2468"/>
-        <w:gridCol w:w="3074"/>
-        <w:gridCol w:w="3856"/>
-        <w:gridCol w:w="90"/>
+        <w:gridCol w:w="2467"/>
+        <w:gridCol w:w="3091"/>
+        <w:gridCol w:w="3841"/>
+        <w:gridCol w:w="89"/>
       </w:tblGrid>
       <w:tr>
         <w:trPr>
@@ -5339,6 +5455,17 @@
                 <w:r>
                   <w:rPr>
                     <w:rFonts w:ascii="CMU Sans Serif Medium" w:hAnsi="CMU Sans Serif Medium" w:cs="CMU Sans Serif Medium"/>
+                    <w:noProof/>
+                    <w:color w:val="000000"/>
+                    <w:sz w:val="26"/>
+                    <w:szCs w:val="26"/>
+                    <w:lang w:val="vi-VN"/>
+                  </w:rPr>
+                  <w:t>[3]</w:t>
+                </w:r>
+                <w:r>
+                  <w:rPr>
+                    <w:rFonts w:ascii="CMU Sans Serif Medium" w:hAnsi="CMU Sans Serif Medium" w:cs="CMU Sans Serif Medium"/>
                     <w:sz w:val="26"/>
                     <w:szCs w:val="26"/>
                   </w:rPr>
@@ -5843,6 +5970,7 @@
           <w:sz w:val="24"/>
           <w:szCs w:val="24"/>
         </w:rPr>
+        <w:lastRenderedPageBreak/>
         <w:t xml:space="preserve">Table </w:t>
       </w:r>
       <w:r>
@@ -5966,7 +6094,6 @@
         <w:rPr>
           <w:rFonts w:cs="CMU Sans Serif Medium"/>
         </w:rPr>
-        <w:lastRenderedPageBreak/>
         <w:t>Detailed class diagram of each package</w:t>
       </w:r>
       <w:bookmarkEnd w:id="16"/>
@@ -5997,10 +6124,11 @@
       <w:r>
         <w:rPr>
           <w:rFonts w:ascii="CMU Sans Serif Medium" w:hAnsi="CMU Sans Serif Medium" w:cs="CMU Sans Serif Medium"/>
+          <w:noProof/>
           <w14:ligatures w14:val="standardContextual"/>
         </w:rPr>
         <w:drawing>
-          <wp:inline distT="0" distB="0" distL="0" distR="0" wp14:anchorId="4C360C81" wp14:editId="508A8CCD">
+          <wp:inline distT="0" distB="0" distL="0" distR="0" wp14:anchorId="305225F4" wp14:editId="032503D9">
             <wp:extent cx="6031230" cy="3633470"/>
             <wp:effectExtent l="0" t="0" r="1270" b="0"/>
             <wp:docPr id="1309743841" name="Picture 1309743841" descr="A screenshot of a computer&#10;&#10;Description automatically generated"/>
@@ -6156,9 +6284,10 @@
       <w:r>
         <w:rPr>
           <w:rFonts w:ascii="CMU Sans Serif Medium" w:hAnsi="CMU Sans Serif Medium" w:cs="CMU Sans Serif Medium"/>
+          <w:noProof/>
         </w:rPr>
         <w:drawing>
-          <wp:inline distT="0" distB="0" distL="0" distR="0" wp14:anchorId="6E486970" wp14:editId="6B01ED23">
+          <wp:inline distT="0" distB="0" distL="0" distR="0" wp14:anchorId="77BEE797" wp14:editId="1DA95D7C">
             <wp:extent cx="5061857" cy="2362200"/>
             <wp:effectExtent l="0" t="0" r="0" b="0"/>
             <wp:docPr id="1701730217" name="Picture 1701730217"/>
@@ -6285,7 +6414,7 @@
           <w:sz w:val="26"/>
           <w:szCs w:val="26"/>
         </w:rPr>
-        <w:t>This class controls the movement of the road creating the feeling that the object is moving</w:t>
+        <w:t xml:space="preserve">This class controls the movement of the road creating the feeling that the object is </w:t>
       </w:r>
       <w:r>
         <w:rPr>
@@ -6293,7 +6422,7 @@
           <w:sz w:val="26"/>
           <w:szCs w:val="26"/>
         </w:rPr>
-        <w:t>.</w:t>
+        <w:t>moving.</w:t>
       </w:r>
     </w:p>
     <w:p>
@@ -6390,6 +6519,7 @@
           <w:sz w:val="26"/>
           <w:szCs w:val="26"/>
         </w:rPr>
+        <w:lastRenderedPageBreak/>
         <w:t>initialize(</w:t>
       </w:r>
       <w:bookmarkEnd w:id="20"/>
@@ -6463,16 +6593,7 @@
           <w:sz w:val="26"/>
           <w:szCs w:val="26"/>
         </w:rPr>
-        <w:t xml:space="preserve"> array by that amount along the x-axis. If a rectangle moves </w:t>
-      </w:r>
-      <w:r>
-        <w:rPr>
-          <w:rFonts w:ascii="CMU Sans Serif Medium" w:eastAsia="CMU Sans Serif Medium" w:hAnsi="CMU Sans Serif Medium" w:cs="CMU Sans Serif Medium"/>
-          <w:sz w:val="26"/>
-          <w:szCs w:val="26"/>
-        </w:rPr>
-        <w:lastRenderedPageBreak/>
-        <w:t>beyond the left or right limits of the screen, its position is reset to the opposite side of the screen.</w:t>
+        <w:t xml:space="preserve"> array by that amount along the x-axis. If a rectangle moves beyond the left or right limits of the screen, its position is reset to the opposite side of the screen.</w:t>
       </w:r>
     </w:p>
     <w:p>
@@ -6548,9 +6669,10 @@
       <w:r>
         <w:rPr>
           <w:rFonts w:ascii="CMU Sans Serif Medium" w:hAnsi="CMU Sans Serif Medium" w:cs="CMU Sans Serif Medium"/>
+          <w:noProof/>
         </w:rPr>
         <w:drawing>
-          <wp:inline distT="0" distB="0" distL="0" distR="0" wp14:anchorId="43F356DE" wp14:editId="695865ED">
+          <wp:inline distT="0" distB="0" distL="0" distR="0" wp14:anchorId="6FFAB8C1" wp14:editId="4E66AD74">
             <wp:extent cx="5594848" cy="2315431"/>
             <wp:effectExtent l="0" t="0" r="0" b="0"/>
             <wp:docPr id="1621423033" name="Picture 1621423033"/>
@@ -6700,15 +6822,15 @@
           <w:sz w:val="26"/>
           <w:szCs w:val="26"/>
         </w:rPr>
-        <w:t xml:space="preserve"> utility for our model – which controller the movement of background</w:t>
-      </w:r>
-      <w:r>
-        <w:rPr>
-          <w:rFonts w:ascii="CMU Sans Serif Medium" w:hAnsi="CMU Sans Serif Medium" w:cs="CMU Sans Serif Medium"/>
-          <w:sz w:val="26"/>
-          <w:szCs w:val="26"/>
-        </w:rPr>
-        <w:t>.</w:t>
+        <w:t xml:space="preserve"> utility for our model – which controller the movement of </w:t>
+      </w:r>
+      <w:r>
+        <w:rPr>
+          <w:rFonts w:ascii="CMU Sans Serif Medium" w:hAnsi="CMU Sans Serif Medium" w:cs="CMU Sans Serif Medium"/>
+          <w:sz w:val="26"/>
+          <w:szCs w:val="26"/>
+        </w:rPr>
+        <w:t>background.</w:t>
       </w:r>
     </w:p>
     <w:p>
@@ -6748,15 +6870,15 @@
           <w:sz w:val="26"/>
           <w:szCs w:val="26"/>
         </w:rPr>
-        <w:t>velo: this attribute contains velocity of background</w:t>
-      </w:r>
-      <w:r>
-        <w:rPr>
-          <w:rFonts w:ascii="CMU Sans Serif Medium" w:hAnsi="CMU Sans Serif Medium" w:cs="CMU Sans Serif Medium"/>
-          <w:sz w:val="26"/>
-          <w:szCs w:val="26"/>
-        </w:rPr>
-        <w:t>.</w:t>
+        <w:t xml:space="preserve">velo: this attribute contains velocity of </w:t>
+      </w:r>
+      <w:r>
+        <w:rPr>
+          <w:rFonts w:ascii="CMU Sans Serif Medium" w:hAnsi="CMU Sans Serif Medium" w:cs="CMU Sans Serif Medium"/>
+          <w:sz w:val="26"/>
+          <w:szCs w:val="26"/>
+        </w:rPr>
+        <w:t>background.</w:t>
       </w:r>
     </w:p>
     <w:p>
@@ -6774,15 +6896,15 @@
           <w:sz w:val="26"/>
           <w:szCs w:val="26"/>
         </w:rPr>
-        <w:t>img: this attribute is used to contain array of image of background</w:t>
-      </w:r>
-      <w:r>
-        <w:rPr>
-          <w:rFonts w:ascii="CMU Sans Serif Medium" w:hAnsi="CMU Sans Serif Medium" w:cs="CMU Sans Serif Medium"/>
-          <w:sz w:val="26"/>
-          <w:szCs w:val="26"/>
-        </w:rPr>
-        <w:t>.</w:t>
+        <w:t xml:space="preserve">img: this attribute is used to contain array of image of </w:t>
+      </w:r>
+      <w:r>
+        <w:rPr>
+          <w:rFonts w:ascii="CMU Sans Serif Medium" w:hAnsi="CMU Sans Serif Medium" w:cs="CMU Sans Serif Medium"/>
+          <w:sz w:val="26"/>
+          <w:szCs w:val="26"/>
+        </w:rPr>
+        <w:t>background.</w:t>
       </w:r>
     </w:p>
     <w:p>
@@ -6810,15 +6932,15 @@
           <w:sz w:val="26"/>
           <w:szCs w:val="26"/>
         </w:rPr>
-        <w:t>: this is the weight of scene</w:t>
-      </w:r>
-      <w:r>
-        <w:rPr>
-          <w:rFonts w:ascii="CMU Sans Serif Medium" w:hAnsi="CMU Sans Serif Medium" w:cs="CMU Sans Serif Medium"/>
-          <w:sz w:val="26"/>
-          <w:szCs w:val="26"/>
-        </w:rPr>
-        <w:t>.</w:t>
+        <w:t xml:space="preserve">: this is the weight of </w:t>
+      </w:r>
+      <w:r>
+        <w:rPr>
+          <w:rFonts w:ascii="CMU Sans Serif Medium" w:hAnsi="CMU Sans Serif Medium" w:cs="CMU Sans Serif Medium"/>
+          <w:sz w:val="26"/>
+          <w:szCs w:val="26"/>
+        </w:rPr>
+        <w:t>scene.</w:t>
       </w:r>
     </w:p>
     <w:p>
@@ -6919,6 +7041,7 @@
         <w:rPr>
           <w:rFonts w:cs="CMU Sans Serif Medium"/>
         </w:rPr>
+        <w:lastRenderedPageBreak/>
         <w:t>Checkbox</w:t>
       </w:r>
       <w:r>
@@ -6945,9 +7068,10 @@
       <w:r>
         <w:rPr>
           <w:rFonts w:ascii="CMU Sans Serif Medium" w:hAnsi="CMU Sans Serif Medium" w:cs="CMU Sans Serif Medium"/>
+          <w:noProof/>
         </w:rPr>
         <w:drawing>
-          <wp:inline distT="0" distB="0" distL="0" distR="0" wp14:anchorId="7F4B28C9" wp14:editId="0168923F">
+          <wp:inline distT="0" distB="0" distL="0" distR="0" wp14:anchorId="063AC568" wp14:editId="5983550C">
             <wp:extent cx="5485903" cy="2604052"/>
             <wp:effectExtent l="0" t="0" r="635" b="0"/>
             <wp:docPr id="1172263953" name="Picture 1172263953"/>
@@ -7083,13 +7207,7 @@
         <w:rPr>
           <w:rFonts w:ascii="CMU Sans Serif Medium" w:hAnsi="CMU Sans Serif Medium" w:cs="CMU Sans Serif Medium"/>
         </w:rPr>
-        <w:t xml:space="preserve"> </w:t>
-      </w:r>
-      <w:r>
-        <w:rPr>
-          <w:rFonts w:ascii="CMU Sans Serif Medium" w:hAnsi="CMU Sans Serif Medium" w:cs="CMU Sans Serif Medium"/>
-        </w:rPr>
-        <w:t>The class provides a set of getter methods for each of the checkboxes</w:t>
+        <w:t xml:space="preserve"> The class provides a set of getter methods for each of the checkboxes</w:t>
       </w:r>
       <w:r>
         <w:rPr>
@@ -7165,7 +7283,6 @@
           <w:i/>
           <w:iCs/>
         </w:rPr>
-        <w:lastRenderedPageBreak/>
         <w:t>get</w:t>
       </w:r>
       <w:r>
@@ -7243,13 +7360,17 @@
       <w:pPr>
         <w:keepNext/>
         <w:jc w:val="center"/>
-      </w:pPr>
-      <w:r>
-        <w:rPr>
-          <w:rFonts w:ascii="CMU Sans Serif Medium" w:hAnsi="CMU Sans Serif Medium" w:cs="CMU Sans Serif Medium"/>
+        <w:rPr>
+          <w:rFonts w:ascii="CMU Sans Serif Medium" w:hAnsi="CMU Sans Serif Medium" w:cs="CMU Sans Serif Medium"/>
+        </w:rPr>
+      </w:pPr>
+      <w:r>
+        <w:rPr>
+          <w:rFonts w:ascii="CMU Sans Serif Medium" w:hAnsi="CMU Sans Serif Medium" w:cs="CMU Sans Serif Medium"/>
+          <w:noProof/>
         </w:rPr>
         <w:drawing>
-          <wp:inline distT="0" distB="0" distL="0" distR="0" wp14:anchorId="23BF2BAB" wp14:editId="77FAFC1C">
+          <wp:inline distT="0" distB="0" distL="0" distR="0" wp14:anchorId="7DB9D388" wp14:editId="40295E52">
             <wp:extent cx="4949687" cy="3237920"/>
             <wp:effectExtent l="0" t="0" r="3810" b="635"/>
             <wp:docPr id="880050289" name="Picture 880050289"/>
@@ -7506,6 +7627,7 @@
           <w:sz w:val="26"/>
           <w:szCs w:val="26"/>
         </w:rPr>
+        <w:lastRenderedPageBreak/>
         <w:t xml:space="preserve">setMainObject(): takes a </w:t>
       </w:r>
       <w:r>
@@ -7600,9 +7722,10 @@
       <w:r>
         <w:rPr>
           <w:rFonts w:ascii="CMU Sans Serif Medium" w:hAnsi="CMU Sans Serif Medium" w:cs="CMU Sans Serif Medium"/>
+          <w:noProof/>
         </w:rPr>
         <w:drawing>
-          <wp:inline distT="0" distB="0" distL="0" distR="0" wp14:anchorId="72A6C454" wp14:editId="02C6C062">
+          <wp:inline distT="0" distB="0" distL="0" distR="0" wp14:anchorId="2B10D143" wp14:editId="511BDC19">
             <wp:extent cx="6034368" cy="1948598"/>
             <wp:effectExtent l="0" t="0" r="0" b="0"/>
             <wp:docPr id="1421246103" name="Picture 1421246103"/>
@@ -7729,7 +7852,6 @@
           <w:sz w:val="26"/>
           <w:szCs w:val="26"/>
         </w:rPr>
-        <w:lastRenderedPageBreak/>
         <w:t xml:space="preserve">This class updates the display of applied force, friction force, and sum force vectors. These methods update the width and position of the </w:t>
       </w:r>
       <w:r>
@@ -8030,6 +8152,7 @@
         <w:rPr>
           <w:rFonts w:cs="CMU Sans Serif Medium"/>
         </w:rPr>
+        <w:lastRenderedPageBreak/>
         <w:t>Slider</w:t>
       </w:r>
       <w:r>
@@ -8056,9 +8179,10 @@
       <w:r>
         <w:rPr>
           <w:rFonts w:ascii="CMU Sans Serif Medium" w:hAnsi="CMU Sans Serif Medium" w:cs="CMU Sans Serif Medium"/>
+          <w:noProof/>
         </w:rPr>
         <w:drawing>
-          <wp:inline distT="0" distB="0" distL="0" distR="0" wp14:anchorId="1DCF1871" wp14:editId="2CE95A4E">
+          <wp:inline distT="0" distB="0" distL="0" distR="0" wp14:anchorId="4F348961" wp14:editId="550E8E2A">
             <wp:extent cx="6143625" cy="2329458"/>
             <wp:effectExtent l="0" t="0" r="0" b="0"/>
             <wp:docPr id="1245004415" name="Picture 1245004415"/>
@@ -8357,7 +8481,6 @@
           <w:sz w:val="26"/>
           <w:szCs w:val="26"/>
         </w:rPr>
-        <w:lastRenderedPageBreak/>
         <w:t>sliderTimeline: this attribute is an instance of Timeline to create timeline when applied force is change.</w:t>
       </w:r>
     </w:p>
@@ -8589,6 +8712,7 @@
         <w:rPr>
           <w:rFonts w:cs="CMU Sans Serif Medium"/>
         </w:rPr>
+        <w:lastRenderedPageBreak/>
         <w:t>Scene</w:t>
       </w:r>
       <w:r>
@@ -8606,9 +8730,10 @@
       <w:r>
         <w:rPr>
           <w:rFonts w:cs="CMU Sans Serif Medium"/>
+          <w:noProof/>
         </w:rPr>
         <w:drawing>
-          <wp:inline distT="0" distB="0" distL="0" distR="0" wp14:anchorId="0F3A361C" wp14:editId="473A867F">
+          <wp:inline distT="0" distB="0" distL="0" distR="0" wp14:anchorId="5E2DEFFD" wp14:editId="64E815CD">
             <wp:extent cx="5890381" cy="4638675"/>
             <wp:effectExtent l="0" t="0" r="0" b="0"/>
             <wp:docPr id="1338571435" name="Picture 1338571435" descr="A screenshot of a computer program&#10;&#10;Description automatically generated"/>
@@ -8736,15 +8861,7 @@
           <w:sz w:val="26"/>
           <w:szCs w:val="26"/>
         </w:rPr>
-        <w:t>This</w:t>
-      </w:r>
-      <w:r>
-        <w:rPr>
-          <w:rFonts w:ascii="CMU Sans Serif Medium" w:hAnsi="CMU Sans Serif Medium" w:cs="CMU Sans Serif Medium"/>
-          <w:sz w:val="26"/>
-          <w:szCs w:val="26"/>
-        </w:rPr>
-        <w:t xml:space="preserve"> class serves as the central controller for the force simulation application. It </w:t>
+        <w:t xml:space="preserve">This class serves as the central controller for the force simulation application. It </w:t>
       </w:r>
       <w:r>
         <w:rPr>
@@ -8822,10 +8939,10 @@
         <w:rPr>
           <w:rFonts w:ascii="CMU Sans Serif Medium" w:hAnsi="CMU Sans Serif Medium" w:cs="CMU Sans Serif Medium"/>
           <w:i/>
-          <w:sz w:val="26"/>
-          <w:szCs w:val="26"/>
-        </w:rPr>
-        <w:lastRenderedPageBreak/>
+          <w:iCs/>
+          <w:sz w:val="26"/>
+          <w:szCs w:val="26"/>
+        </w:rPr>
         <w:t>MAX_MASS</w:t>
       </w:r>
       <w:r>
@@ -8851,6 +8968,7 @@
         <w:rPr>
           <w:rFonts w:ascii="CMU Sans Serif Medium" w:hAnsi="CMU Sans Serif Medium" w:cs="CMU Sans Serif Medium"/>
           <w:i/>
+          <w:iCs/>
           <w:sz w:val="26"/>
           <w:szCs w:val="26"/>
         </w:rPr>
@@ -9014,6 +9132,7 @@
           <w:sz w:val="26"/>
           <w:szCs w:val="26"/>
         </w:rPr>
+        <w:lastRenderedPageBreak/>
         <w:t>backgroundController: An instance of the BackgroundController class responsible for managing the background in the UI.</w:t>
       </w:r>
     </w:p>
@@ -9401,7 +9520,6 @@
           <w:sz w:val="26"/>
           <w:szCs w:val="26"/>
         </w:rPr>
-        <w:lastRenderedPageBreak/>
         <w:t>loadInfoPane: Helper method for loading the info pane and its associated controller from an FXML file.</w:t>
       </w:r>
     </w:p>
@@ -9447,6 +9565,7 @@
         <w:rPr>
           <w:rFonts w:cs="CMU Sans Serif Medium"/>
         </w:rPr>
+        <w:lastRenderedPageBreak/>
         <w:t>Model</w:t>
       </w:r>
       <w:bookmarkEnd w:id="29"/>
@@ -9466,7 +9585,7 @@
           <w14:ligatures w14:val="standardContextual"/>
         </w:rPr>
         <w:drawing>
-          <wp:inline distT="0" distB="0" distL="0" distR="0" wp14:anchorId="2B468410" wp14:editId="4B45300E">
+          <wp:inline distT="0" distB="0" distL="0" distR="0" wp14:anchorId="7CCC043B" wp14:editId="483E113C">
             <wp:extent cx="5270500" cy="3670300"/>
             <wp:effectExtent l="0" t="0" r="0" b="0"/>
             <wp:docPr id="1285819918" name="Picture 1285819918" descr="A diagram of a computer&#10;&#10;Description automatically generated"/>
@@ -9694,6 +9813,18 @@
           <w:r>
             <w:rPr>
               <w:rFonts w:ascii="CMU Sans Serif Medium" w:hAnsi="CMU Sans Serif Medium" w:cs="CMU Sans Serif Medium"/>
+              <w:noProof/>
+              <w:color w:val="000000"/>
+              <w:sz w:val="26"/>
+              <w:szCs w:val="26"/>
+              <w:bdr w:val="none" w:sz="0" w:space="0" w:color="auto" w:frame="1"/>
+              <w:lang w:val="vi-VN"/>
+            </w:rPr>
+            <w:t>[4]</w:t>
+          </w:r>
+          <w:r>
+            <w:rPr>
+              <w:rFonts w:ascii="CMU Sans Serif Medium" w:hAnsi="CMU Sans Serif Medium" w:cs="CMU Sans Serif Medium"/>
               <w:b/>
               <w:bCs/>
               <w:i w:val="0"/>
@@ -9829,6 +9960,16 @@
           <w:r>
             <w:rPr>
               <w:rFonts w:ascii="CMU Sans Serif Medium" w:hAnsi="CMU Sans Serif Medium" w:cs="CMU Sans Serif Medium"/>
+              <w:noProof/>
+              <w:sz w:val="26"/>
+              <w:szCs w:val="26"/>
+              <w:lang w:val="vi-VN"/>
+            </w:rPr>
+            <w:t>[4]</w:t>
+          </w:r>
+          <w:r>
+            <w:rPr>
+              <w:rFonts w:ascii="CMU Sans Serif Medium" w:hAnsi="CMU Sans Serif Medium" w:cs="CMU Sans Serif Medium"/>
               <w:b/>
               <w:bCs/>
               <w:sz w:val="26"/>
@@ -10396,6 +10537,16 @@
           <w:r>
             <w:rPr>
               <w:rFonts w:ascii="CMU Sans Serif Medium" w:hAnsi="CMU Sans Serif Medium" w:cs="CMU Sans Serif Medium"/>
+              <w:noProof/>
+              <w:sz w:val="26"/>
+              <w:szCs w:val="26"/>
+              <w:lang w:val="vi-VN"/>
+            </w:rPr>
+            <w:t>[4]</w:t>
+          </w:r>
+          <w:r>
+            <w:rPr>
+              <w:rFonts w:ascii="CMU Sans Serif Medium" w:hAnsi="CMU Sans Serif Medium" w:cs="CMU Sans Serif Medium"/>
               <w:b/>
               <w:bCs/>
               <w:sz w:val="26"/>
@@ -10425,7 +10576,24 @@
           <w:szCs w:val="26"/>
           <w:lang w:val="vi-VN"/>
         </w:rPr>
-        <w:t xml:space="preserve">The MainObject class being declared as an abstract class demonstrates abstraction. This allows defining abstract methods that subclasses need to implement. The </w:t>
+        <w:t>The MainObject class being declared as an abstract class demonstrates abstraction. This allows defining abstract methods that subclasses need to implement. The calculate</w:t>
+      </w:r>
+      <w:r>
+        <w:rPr>
+          <w:rFonts w:ascii="CMU Sans Serif Medium" w:hAnsi="CMU Sans Serif Medium" w:cs="CMU Sans Serif Medium"/>
+          <w:sz w:val="26"/>
+          <w:szCs w:val="26"/>
+        </w:rPr>
+        <w:t>Friction</w:t>
+      </w:r>
+      <w:r>
+        <w:rPr>
+          <w:rFonts w:ascii="CMU Sans Serif Medium" w:hAnsi="CMU Sans Serif Medium" w:cs="CMU Sans Serif Medium"/>
+          <w:sz w:val="26"/>
+          <w:szCs w:val="26"/>
+          <w:lang w:val="vi-VN"/>
+        </w:rPr>
+        <w:t xml:space="preserve"> method serves as an example of an abstract method, where subclasses must provide a specific implementation. Using </w:t>
       </w:r>
       <w:r>
         <w:rPr>
@@ -10435,24 +10603,7 @@
           <w:lang w:val="vi-VN"/>
         </w:rPr>
         <w:lastRenderedPageBreak/>
-        <w:t>calculate</w:t>
-      </w:r>
-      <w:r>
-        <w:rPr>
-          <w:rFonts w:ascii="CMU Sans Serif Medium" w:hAnsi="CMU Sans Serif Medium" w:cs="CMU Sans Serif Medium"/>
-          <w:sz w:val="26"/>
-          <w:szCs w:val="26"/>
-        </w:rPr>
-        <w:t>Friction</w:t>
-      </w:r>
-      <w:r>
-        <w:rPr>
-          <w:rFonts w:ascii="CMU Sans Serif Medium" w:hAnsi="CMU Sans Serif Medium" w:cs="CMU Sans Serif Medium"/>
-          <w:sz w:val="26"/>
-          <w:szCs w:val="26"/>
-          <w:lang w:val="vi-VN"/>
-        </w:rPr>
-        <w:t xml:space="preserve"> method serves as an example of an abstract method, where subclasses must provide a specific implementation. Using abstraction helps define a common interface and provides extensibility for subclasses.</w:t>
+        <w:t>abstraction helps define a common interface and provides extensibility for subclasses.</w:t>
       </w:r>
     </w:p>
     <w:p>
@@ -10852,6 +11003,16 @@
           <w:r>
             <w:rPr>
               <w:rFonts w:ascii="CMU Sans Serif Medium" w:hAnsi="CMU Sans Serif Medium" w:cs="CMU Sans Serif Medium"/>
+              <w:noProof/>
+              <w:sz w:val="26"/>
+              <w:szCs w:val="26"/>
+              <w:lang w:val="vi-VN"/>
+            </w:rPr>
+            <w:t>[4]</w:t>
+          </w:r>
+          <w:r>
+            <w:rPr>
+              <w:rFonts w:ascii="CMU Sans Serif Medium" w:hAnsi="CMU Sans Serif Medium" w:cs="CMU Sans Serif Medium"/>
               <w:b/>
               <w:bCs/>
               <w:sz w:val="26"/>
@@ -10907,7 +11068,16 @@
           <w:szCs w:val="26"/>
           <w:lang w:val="vi-VN"/>
         </w:rPr>
-        <w:t xml:space="preserve"> In the provided code, the calculateF</w:t>
+        <w:t xml:space="preserve"> </w:t>
+      </w:r>
+      <w:r>
+        <w:rPr>
+          <w:rFonts w:ascii="CMU Sans Serif Medium" w:hAnsi="CMU Sans Serif Medium" w:cs="CMU Sans Serif Medium"/>
+          <w:sz w:val="26"/>
+          <w:szCs w:val="26"/>
+          <w:lang w:val="vi-VN"/>
+        </w:rPr>
+        <w:t>In the provided code, the calculateF</w:t>
       </w:r>
       <w:r>
         <w:rPr>
@@ -11081,7 +11251,7 @@
           <w14:ligatures w14:val="standardContextual"/>
         </w:rPr>
         <w:drawing>
-          <wp:inline distT="0" distB="0" distL="0" distR="0" wp14:anchorId="3851658C" wp14:editId="25B18B3F">
+          <wp:inline distT="0" distB="0" distL="0" distR="0" wp14:anchorId="2EF622EB" wp14:editId="7B765CD1">
             <wp:extent cx="6101501" cy="2301072"/>
             <wp:effectExtent l="0" t="0" r="0" b="0"/>
             <wp:docPr id="282251275" name="Picture 282251275" descr="A screenshot of a computer&#10;&#10;Description automatically generated"/>
@@ -11496,7 +11666,15 @@
                 <w:rFonts w:ascii="CMU Sans Serif Medium" w:hAnsi="CMU Sans Serif Medium" w:cs="CMU Sans Serif Medium"/>
                 <w:color w:val="000000"/>
               </w:rPr>
-              <w:t>Base abstract class for simulation objects</w:t>
+              <w:t xml:space="preserve">Base abstract class for </w:t>
+            </w:r>
+            <w:r>
+              <w:rPr>
+                <w:rFonts w:ascii="CMU Sans Serif Medium" w:hAnsi="CMU Sans Serif Medium" w:cs="CMU Sans Serif Medium"/>
+                <w:color w:val="000000"/>
+              </w:rPr>
+              <w:lastRenderedPageBreak/>
+              <w:t>simulation objects</w:t>
             </w:r>
           </w:p>
         </w:tc>
@@ -11531,6 +11709,7 @@
                 <w:color w:val="000000"/>
                 <w:lang w:val="vi-VN"/>
               </w:rPr>
+              <w:lastRenderedPageBreak/>
               <w:t xml:space="preserve">- </w:t>
             </w:r>
             <w:r>
@@ -11626,6 +11805,7 @@
                 <w:color w:val="000000"/>
                 <w:lang w:val="vi-VN"/>
               </w:rPr>
+              <w:lastRenderedPageBreak/>
               <w:t xml:space="preserve">- </w:t>
             </w:r>
             <w:r>
@@ -11664,6 +11844,7 @@
               <w:rPr>
                 <w:rFonts w:ascii="CMU Sans Serif Medium" w:hAnsi="CMU Sans Serif Medium" w:cs="CMU Sans Serif Medium"/>
               </w:rPr>
+              <w:lastRenderedPageBreak/>
               <w:t>-</w:t>
             </w:r>
             <w:r>
@@ -11755,6 +11936,7 @@
               <w:rPr>
                 <w:rFonts w:ascii="CMU Sans Serif Medium" w:hAnsi="CMU Sans Serif Medium" w:cs="CMU Sans Serif Medium"/>
               </w:rPr>
+              <w:lastRenderedPageBreak/>
               <w:t>- calculateAcceleration()</w:t>
             </w:r>
           </w:p>
@@ -11827,6 +12009,7 @@
                 <w:rFonts w:ascii="CMU Sans Serif Medium" w:hAnsi="CMU Sans Serif Medium" w:cs="CMU Sans Serif Medium"/>
                 <w:color w:val="000000"/>
               </w:rPr>
+              <w:lastRenderedPageBreak/>
               <w:t>Inheritance</w:t>
             </w:r>
           </w:p>
@@ -11904,7 +12087,6 @@
                 <w:rFonts w:ascii="CMU Sans Serif Medium" w:hAnsi="CMU Sans Serif Medium" w:cs="CMU Sans Serif Medium"/>
                 <w:color w:val="000000"/>
               </w:rPr>
-              <w:lastRenderedPageBreak/>
               <w:t>CubeBox</w:t>
             </w:r>
           </w:p>
@@ -12976,7 +13158,7 @@
         </w:rPr>
         <w:lastRenderedPageBreak/>
         <w:drawing>
-          <wp:inline distT="0" distB="0" distL="0" distR="0" wp14:anchorId="2737AC22" wp14:editId="1DD34954">
+          <wp:inline distT="0" distB="0" distL="0" distR="0" wp14:anchorId="0789C24E" wp14:editId="40217157">
             <wp:extent cx="5975438" cy="4652387"/>
             <wp:effectExtent l="0" t="0" r="0" b="0"/>
             <wp:docPr id="2036797430" name="Picture 2036797430" descr="A screenshot of a computer&#10;&#10;Description automatically generated"/>
@@ -13258,7 +13440,7 @@
           <w14:ligatures w14:val="standardContextual"/>
         </w:rPr>
         <w:drawing>
-          <wp:inline distT="0" distB="0" distL="0" distR="0" wp14:anchorId="4DB0DF1A" wp14:editId="156BBC25">
+          <wp:inline distT="0" distB="0" distL="0" distR="0" wp14:anchorId="5845D20D" wp14:editId="5D768BFE">
             <wp:extent cx="6031230" cy="1951990"/>
             <wp:effectExtent l="0" t="0" r="1270" b="3810"/>
             <wp:docPr id="186751974" name="Picture 186751974" descr="A screenshot of a computer&#10;&#10;Description automatically generated"/>
@@ -13495,6 +13677,7 @@
           <w:szCs w:val="26"/>
           <w:lang w:val="vi-VN"/>
         </w:rPr>
+        <w:lastRenderedPageBreak/>
         <w:t xml:space="preserve">It overrides the </w:t>
       </w:r>
       <w:r>
@@ -13567,7 +13750,6 @@
           <w:szCs w:val="26"/>
           <w:lang w:val="vi-VN"/>
         </w:rPr>
-        <w:lastRenderedPageBreak/>
         <w:t xml:space="preserve">The </w:t>
       </w:r>
       <w:r>
@@ -13768,7 +13950,7 @@
           <w14:ligatures w14:val="standardContextual"/>
         </w:rPr>
         <w:drawing>
-          <wp:inline distT="0" distB="0" distL="0" distR="0" wp14:anchorId="611D86CB" wp14:editId="44C91228">
+          <wp:inline distT="0" distB="0" distL="0" distR="0" wp14:anchorId="543E6BBF" wp14:editId="0A9FFDFD">
             <wp:extent cx="6031230" cy="3820160"/>
             <wp:effectExtent l="0" t="0" r="1270" b="2540"/>
             <wp:docPr id="1683269702" name="Picture 1683269702" descr="A screenshot of a computer&#10;&#10;Description automatically generated"/>
@@ -13967,7 +14149,7 @@
         </w:rPr>
         <w:lastRenderedPageBreak/>
         <w:drawing>
-          <wp:inline distT="0" distB="0" distL="0" distR="0" wp14:anchorId="70CA5E65" wp14:editId="1E944F0A">
+          <wp:inline distT="0" distB="0" distL="0" distR="0" wp14:anchorId="30556966" wp14:editId="5B5E54C0">
             <wp:extent cx="5575300" cy="3289300"/>
             <wp:effectExtent l="0" t="0" r="0" b="0"/>
             <wp:docPr id="623083727" name="Picture 623083727" descr="A computer code with black text&#10;&#10;Description automatically generated"/>
@@ -14772,6 +14954,7 @@
           <w:szCs w:val="26"/>
           <w:lang w:val="vi-VN"/>
         </w:rPr>
+        <w:lastRenderedPageBreak/>
         <w:t>info.fxml: this is anchor pane containing labels which contain information of acceleration, velocity, …. object.</w:t>
       </w:r>
     </w:p>
@@ -14822,7 +15005,6 @@
           <w:szCs w:val="26"/>
           <w:lang w:val="vi-VN"/>
         </w:rPr>
-        <w:lastRenderedPageBreak/>
         <w:t>scene.fxml: this is anchor pane which is our scene. There are many nested anchor pane in it to load graphics of other components. There also two sliders to control coefficients of friction. Buttons in this anchor pane to control state of scene.</w:t>
       </w:r>
     </w:p>
@@ -14941,12 +15123,14 @@
         </w:numPr>
         <w:ind w:left="576" w:hanging="576"/>
         <w:rPr>
+          <w:rFonts w:cs="CMU Sans Serif Medium"/>
           <w:lang w:val="vi-VN"/>
         </w:rPr>
       </w:pPr>
       <w:bookmarkStart w:id="39" w:name="_Toc140343615"/>
       <w:r>
         <w:rPr>
+          <w:rFonts w:cs="CMU Sans Serif Medium"/>
           <w:lang w:val="vi-VN"/>
         </w:rPr>
         <w:t>Table</w:t>
@@ -14960,23 +15144,27 @@
           <w:tab w:val="right" w:pos="9488"/>
         </w:tabs>
         <w:rPr>
+          <w:rFonts w:ascii="CMU Sans Serif Medium" w:hAnsi="CMU Sans Serif Medium" w:cs="CMU Sans Serif Medium"/>
           <w:noProof/>
         </w:rPr>
       </w:pPr>
       <w:r>
         <w:rPr>
+          <w:rFonts w:ascii="CMU Sans Serif Medium" w:hAnsi="CMU Sans Serif Medium" w:cs="CMU Sans Serif Medium"/>
           <w:lang w:val="vi-VN"/>
         </w:rPr>
         <w:fldChar w:fldCharType="begin"/>
       </w:r>
       <w:r>
         <w:rPr>
+          <w:rFonts w:ascii="CMU Sans Serif Medium" w:hAnsi="CMU Sans Serif Medium" w:cs="CMU Sans Serif Medium"/>
           <w:lang w:val="vi-VN"/>
         </w:rPr>
         <w:instrText xml:space="preserve"> TOC \h \z \c "Table" </w:instrText>
       </w:r>
       <w:r>
         <w:rPr>
+          <w:rFonts w:ascii="CMU Sans Serif Medium" w:hAnsi="CMU Sans Serif Medium" w:cs="CMU Sans Serif Medium"/>
           <w:lang w:val="vi-VN"/>
         </w:rPr>
         <w:fldChar w:fldCharType="separate"/>
@@ -15010,6 +15198,7 @@
         </w:r>
         <w:r>
           <w:rPr>
+            <w:rFonts w:ascii="CMU Sans Serif Medium" w:hAnsi="CMU Sans Serif Medium" w:cs="CMU Sans Serif Medium"/>
             <w:noProof/>
             <w:webHidden/>
           </w:rPr>
@@ -15017,6 +15206,7 @@
         </w:r>
         <w:r>
           <w:rPr>
+            <w:rFonts w:ascii="CMU Sans Serif Medium" w:hAnsi="CMU Sans Serif Medium" w:cs="CMU Sans Serif Medium"/>
             <w:noProof/>
             <w:webHidden/>
           </w:rPr>
@@ -15024,6 +15214,7 @@
         </w:r>
         <w:r>
           <w:rPr>
+            <w:rFonts w:ascii="CMU Sans Serif Medium" w:hAnsi="CMU Sans Serif Medium" w:cs="CMU Sans Serif Medium"/>
             <w:noProof/>
             <w:webHidden/>
           </w:rPr>
@@ -15031,12 +15222,14 @@
         </w:r>
         <w:r>
           <w:rPr>
-            <w:noProof/>
-            <w:webHidden/>
-          </w:rPr>
-        </w:r>
-        <w:r>
-          <w:rPr>
+            <w:rFonts w:ascii="CMU Sans Serif Medium" w:hAnsi="CMU Sans Serif Medium" w:cs="CMU Sans Serif Medium"/>
+            <w:noProof/>
+            <w:webHidden/>
+          </w:rPr>
+        </w:r>
+        <w:r>
+          <w:rPr>
+            <w:rFonts w:ascii="CMU Sans Serif Medium" w:hAnsi="CMU Sans Serif Medium" w:cs="CMU Sans Serif Medium"/>
             <w:noProof/>
             <w:webHidden/>
           </w:rPr>
@@ -15044,6 +15237,7 @@
         </w:r>
         <w:r>
           <w:rPr>
+            <w:rFonts w:ascii="CMU Sans Serif Medium" w:hAnsi="CMU Sans Serif Medium" w:cs="CMU Sans Serif Medium"/>
             <w:noProof/>
             <w:webHidden/>
           </w:rPr>
@@ -15051,6 +15245,7 @@
         </w:r>
         <w:r>
           <w:rPr>
+            <w:rFonts w:ascii="CMU Sans Serif Medium" w:hAnsi="CMU Sans Serif Medium" w:cs="CMU Sans Serif Medium"/>
             <w:noProof/>
             <w:webHidden/>
           </w:rPr>
@@ -15065,6 +15260,7 @@
           <w:tab w:val="right" w:pos="9488"/>
         </w:tabs>
         <w:rPr>
+          <w:rFonts w:ascii="CMU Sans Serif Medium" w:hAnsi="CMU Sans Serif Medium" w:cs="CMU Sans Serif Medium"/>
           <w:noProof/>
         </w:rPr>
       </w:pPr>
@@ -15097,6 +15293,7 @@
         </w:r>
         <w:r>
           <w:rPr>
+            <w:rFonts w:ascii="CMU Sans Serif Medium" w:hAnsi="CMU Sans Serif Medium" w:cs="CMU Sans Serif Medium"/>
             <w:noProof/>
             <w:webHidden/>
           </w:rPr>
@@ -15104,6 +15301,7 @@
         </w:r>
         <w:r>
           <w:rPr>
+            <w:rFonts w:ascii="CMU Sans Serif Medium" w:hAnsi="CMU Sans Serif Medium" w:cs="CMU Sans Serif Medium"/>
             <w:noProof/>
             <w:webHidden/>
           </w:rPr>
@@ -15111,6 +15309,7 @@
         </w:r>
         <w:r>
           <w:rPr>
+            <w:rFonts w:ascii="CMU Sans Serif Medium" w:hAnsi="CMU Sans Serif Medium" w:cs="CMU Sans Serif Medium"/>
             <w:noProof/>
             <w:webHidden/>
           </w:rPr>
@@ -15118,12 +15317,14 @@
         </w:r>
         <w:r>
           <w:rPr>
-            <w:noProof/>
-            <w:webHidden/>
-          </w:rPr>
-        </w:r>
-        <w:r>
-          <w:rPr>
+            <w:rFonts w:ascii="CMU Sans Serif Medium" w:hAnsi="CMU Sans Serif Medium" w:cs="CMU Sans Serif Medium"/>
+            <w:noProof/>
+            <w:webHidden/>
+          </w:rPr>
+        </w:r>
+        <w:r>
+          <w:rPr>
+            <w:rFonts w:ascii="CMU Sans Serif Medium" w:hAnsi="CMU Sans Serif Medium" w:cs="CMU Sans Serif Medium"/>
             <w:noProof/>
             <w:webHidden/>
           </w:rPr>
@@ -15131,6 +15332,7 @@
         </w:r>
         <w:r>
           <w:rPr>
+            <w:rFonts w:ascii="CMU Sans Serif Medium" w:hAnsi="CMU Sans Serif Medium" w:cs="CMU Sans Serif Medium"/>
             <w:noProof/>
             <w:webHidden/>
           </w:rPr>
@@ -15138,6 +15340,7 @@
         </w:r>
         <w:r>
           <w:rPr>
+            <w:rFonts w:ascii="CMU Sans Serif Medium" w:hAnsi="CMU Sans Serif Medium" w:cs="CMU Sans Serif Medium"/>
             <w:noProof/>
             <w:webHidden/>
           </w:rPr>
@@ -15152,6 +15355,7 @@
           <w:tab w:val="right" w:pos="9488"/>
         </w:tabs>
         <w:rPr>
+          <w:rFonts w:ascii="CMU Sans Serif Medium" w:hAnsi="CMU Sans Serif Medium" w:cs="CMU Sans Serif Medium"/>
           <w:noProof/>
         </w:rPr>
       </w:pPr>
@@ -15192,6 +15396,7 @@
         </w:r>
         <w:r>
           <w:rPr>
+            <w:rFonts w:ascii="CMU Sans Serif Medium" w:hAnsi="CMU Sans Serif Medium" w:cs="CMU Sans Serif Medium"/>
             <w:noProof/>
             <w:webHidden/>
           </w:rPr>
@@ -15199,6 +15404,7 @@
         </w:r>
         <w:r>
           <w:rPr>
+            <w:rFonts w:ascii="CMU Sans Serif Medium" w:hAnsi="CMU Sans Serif Medium" w:cs="CMU Sans Serif Medium"/>
             <w:noProof/>
             <w:webHidden/>
           </w:rPr>
@@ -15206,6 +15412,7 @@
         </w:r>
         <w:r>
           <w:rPr>
+            <w:rFonts w:ascii="CMU Sans Serif Medium" w:hAnsi="CMU Sans Serif Medium" w:cs="CMU Sans Serif Medium"/>
             <w:noProof/>
             <w:webHidden/>
           </w:rPr>
@@ -15213,12 +15420,14 @@
         </w:r>
         <w:r>
           <w:rPr>
-            <w:noProof/>
-            <w:webHidden/>
-          </w:rPr>
-        </w:r>
-        <w:r>
-          <w:rPr>
+            <w:rFonts w:ascii="CMU Sans Serif Medium" w:hAnsi="CMU Sans Serif Medium" w:cs="CMU Sans Serif Medium"/>
+            <w:noProof/>
+            <w:webHidden/>
+          </w:rPr>
+        </w:r>
+        <w:r>
+          <w:rPr>
+            <w:rFonts w:ascii="CMU Sans Serif Medium" w:hAnsi="CMU Sans Serif Medium" w:cs="CMU Sans Serif Medium"/>
             <w:noProof/>
             <w:webHidden/>
           </w:rPr>
@@ -15226,6 +15435,7 @@
         </w:r>
         <w:r>
           <w:rPr>
+            <w:rFonts w:ascii="CMU Sans Serif Medium" w:hAnsi="CMU Sans Serif Medium" w:cs="CMU Sans Serif Medium"/>
             <w:noProof/>
             <w:webHidden/>
           </w:rPr>
@@ -15233,6 +15443,7 @@
         </w:r>
         <w:r>
           <w:rPr>
+            <w:rFonts w:ascii="CMU Sans Serif Medium" w:hAnsi="CMU Sans Serif Medium" w:cs="CMU Sans Serif Medium"/>
             <w:noProof/>
             <w:webHidden/>
           </w:rPr>
@@ -15249,11 +15460,13 @@
         </w:numPr>
         <w:ind w:left="576" w:hanging="576"/>
         <w:rPr>
-          <w:lang w:val="vi-VN"/>
-        </w:rPr>
-      </w:pPr>
-      <w:r>
-        <w:rPr>
+          <w:rFonts w:cs="CMU Sans Serif Medium"/>
+          <w:lang w:val="vi-VN"/>
+        </w:rPr>
+      </w:pPr>
+      <w:r>
+        <w:rPr>
+          <w:rFonts w:cs="CMU Sans Serif Medium"/>
           <w:lang w:val="vi-VN"/>
         </w:rPr>
         <w:fldChar w:fldCharType="end"/>
@@ -15268,13 +15481,14 @@
         </w:numPr>
         <w:ind w:left="576" w:hanging="576"/>
         <w:rPr>
-          <w:rFonts w:ascii="Cambria" w:hAnsi="Cambria"/>
+          <w:rFonts w:cs="CMU Sans Serif Medium"/>
           <w:lang w:val="vi-VN"/>
         </w:rPr>
       </w:pPr>
       <w:bookmarkStart w:id="40" w:name="_Toc140343616"/>
       <w:r>
         <w:rPr>
+          <w:rFonts w:cs="CMU Sans Serif Medium"/>
           <w:lang w:val="vi-VN"/>
         </w:rPr>
         <w:t>Figure</w:t>
@@ -15288,27 +15502,30 @@
           <w:tab w:val="right" w:pos="9488"/>
         </w:tabs>
         <w:rPr>
-          <w:rFonts w:asciiTheme="minorHAnsi" w:eastAsiaTheme="minorEastAsia" w:hAnsiTheme="minorHAnsi" w:cstheme="minorBidi"/>
+          <w:rFonts w:ascii="CMU Sans Serif Medium" w:eastAsiaTheme="minorEastAsia" w:hAnsi="CMU Sans Serif Medium" w:cs="CMU Sans Serif Medium"/>
           <w:noProof/>
           <w:kern w:val="2"/>
-          <w:lang/>
+          <w:lang w:val="en-VN"/>
           <w14:ligatures w14:val="standardContextual"/>
         </w:rPr>
       </w:pPr>
       <w:r>
         <w:rPr>
+          <w:rFonts w:ascii="CMU Sans Serif Medium" w:hAnsi="CMU Sans Serif Medium" w:cs="CMU Sans Serif Medium"/>
           <w:lang w:val="vi-VN"/>
         </w:rPr>
         <w:fldChar w:fldCharType="begin"/>
       </w:r>
       <w:r>
         <w:rPr>
+          <w:rFonts w:ascii="CMU Sans Serif Medium" w:hAnsi="CMU Sans Serif Medium" w:cs="CMU Sans Serif Medium"/>
           <w:lang w:val="vi-VN"/>
         </w:rPr>
         <w:instrText xml:space="preserve"> TOC \h \z \c "Figure" </w:instrText>
       </w:r>
       <w:r>
         <w:rPr>
+          <w:rFonts w:ascii="CMU Sans Serif Medium" w:hAnsi="CMU Sans Serif Medium" w:cs="CMU Sans Serif Medium"/>
           <w:lang w:val="vi-VN"/>
         </w:rPr>
         <w:fldChar w:fldCharType="separate"/>
@@ -15324,6 +15541,7 @@
         </w:r>
         <w:r>
           <w:rPr>
+            <w:rFonts w:ascii="CMU Sans Serif Medium" w:hAnsi="CMU Sans Serif Medium" w:cs="CMU Sans Serif Medium"/>
             <w:noProof/>
             <w:webHidden/>
           </w:rPr>
@@ -15331,6 +15549,7 @@
         </w:r>
         <w:r>
           <w:rPr>
+            <w:rFonts w:ascii="CMU Sans Serif Medium" w:hAnsi="CMU Sans Serif Medium" w:cs="CMU Sans Serif Medium"/>
             <w:noProof/>
             <w:webHidden/>
           </w:rPr>
@@ -15338,6 +15557,7 @@
         </w:r>
         <w:r>
           <w:rPr>
+            <w:rFonts w:ascii="CMU Sans Serif Medium" w:hAnsi="CMU Sans Serif Medium" w:cs="CMU Sans Serif Medium"/>
             <w:noProof/>
             <w:webHidden/>
           </w:rPr>
@@ -15345,12 +15565,14 @@
         </w:r>
         <w:r>
           <w:rPr>
-            <w:noProof/>
-            <w:webHidden/>
-          </w:rPr>
-        </w:r>
-        <w:r>
-          <w:rPr>
+            <w:rFonts w:ascii="CMU Sans Serif Medium" w:hAnsi="CMU Sans Serif Medium" w:cs="CMU Sans Serif Medium"/>
+            <w:noProof/>
+            <w:webHidden/>
+          </w:rPr>
+        </w:r>
+        <w:r>
+          <w:rPr>
+            <w:rFonts w:ascii="CMU Sans Serif Medium" w:hAnsi="CMU Sans Serif Medium" w:cs="CMU Sans Serif Medium"/>
             <w:noProof/>
             <w:webHidden/>
           </w:rPr>
@@ -15358,6 +15580,7 @@
         </w:r>
         <w:r>
           <w:rPr>
+            <w:rFonts w:ascii="CMU Sans Serif Medium" w:hAnsi="CMU Sans Serif Medium" w:cs="CMU Sans Serif Medium"/>
             <w:noProof/>
             <w:webHidden/>
           </w:rPr>
@@ -15365,6 +15588,7 @@
         </w:r>
         <w:r>
           <w:rPr>
+            <w:rFonts w:ascii="CMU Sans Serif Medium" w:hAnsi="CMU Sans Serif Medium" w:cs="CMU Sans Serif Medium"/>
             <w:noProof/>
             <w:webHidden/>
           </w:rPr>
@@ -15379,10 +15603,10 @@
           <w:tab w:val="right" w:pos="9488"/>
         </w:tabs>
         <w:rPr>
-          <w:rFonts w:asciiTheme="minorHAnsi" w:eastAsiaTheme="minorEastAsia" w:hAnsiTheme="minorHAnsi" w:cstheme="minorBidi"/>
+          <w:rFonts w:ascii="CMU Sans Serif Medium" w:eastAsiaTheme="minorEastAsia" w:hAnsi="CMU Sans Serif Medium" w:cs="CMU Sans Serif Medium"/>
           <w:noProof/>
           <w:kern w:val="2"/>
-          <w:lang/>
+          <w:lang w:val="en-VN"/>
           <w14:ligatures w14:val="standardContextual"/>
         </w:rPr>
       </w:pPr>
@@ -15397,6 +15621,7 @@
         </w:r>
         <w:r>
           <w:rPr>
+            <w:rFonts w:ascii="CMU Sans Serif Medium" w:hAnsi="CMU Sans Serif Medium" w:cs="CMU Sans Serif Medium"/>
             <w:noProof/>
             <w:webHidden/>
           </w:rPr>
@@ -15404,6 +15629,7 @@
         </w:r>
         <w:r>
           <w:rPr>
+            <w:rFonts w:ascii="CMU Sans Serif Medium" w:hAnsi="CMU Sans Serif Medium" w:cs="CMU Sans Serif Medium"/>
             <w:noProof/>
             <w:webHidden/>
           </w:rPr>
@@ -15411,6 +15637,7 @@
         </w:r>
         <w:r>
           <w:rPr>
+            <w:rFonts w:ascii="CMU Sans Serif Medium" w:hAnsi="CMU Sans Serif Medium" w:cs="CMU Sans Serif Medium"/>
             <w:noProof/>
             <w:webHidden/>
           </w:rPr>
@@ -15418,12 +15645,14 @@
         </w:r>
         <w:r>
           <w:rPr>
-            <w:noProof/>
-            <w:webHidden/>
-          </w:rPr>
-        </w:r>
-        <w:r>
-          <w:rPr>
+            <w:rFonts w:ascii="CMU Sans Serif Medium" w:hAnsi="CMU Sans Serif Medium" w:cs="CMU Sans Serif Medium"/>
+            <w:noProof/>
+            <w:webHidden/>
+          </w:rPr>
+        </w:r>
+        <w:r>
+          <w:rPr>
+            <w:rFonts w:ascii="CMU Sans Serif Medium" w:hAnsi="CMU Sans Serif Medium" w:cs="CMU Sans Serif Medium"/>
             <w:noProof/>
             <w:webHidden/>
           </w:rPr>
@@ -15431,6 +15660,7 @@
         </w:r>
         <w:r>
           <w:rPr>
+            <w:rFonts w:ascii="CMU Sans Serif Medium" w:hAnsi="CMU Sans Serif Medium" w:cs="CMU Sans Serif Medium"/>
             <w:noProof/>
             <w:webHidden/>
           </w:rPr>
@@ -15438,6 +15668,7 @@
         </w:r>
         <w:r>
           <w:rPr>
+            <w:rFonts w:ascii="CMU Sans Serif Medium" w:hAnsi="CMU Sans Serif Medium" w:cs="CMU Sans Serif Medium"/>
             <w:noProof/>
             <w:webHidden/>
           </w:rPr>
@@ -15452,10 +15683,10 @@
           <w:tab w:val="right" w:pos="9488"/>
         </w:tabs>
         <w:rPr>
-          <w:rFonts w:asciiTheme="minorHAnsi" w:eastAsiaTheme="minorEastAsia" w:hAnsiTheme="minorHAnsi" w:cstheme="minorBidi"/>
+          <w:rFonts w:ascii="CMU Sans Serif Medium" w:eastAsiaTheme="minorEastAsia" w:hAnsi="CMU Sans Serif Medium" w:cs="CMU Sans Serif Medium"/>
           <w:noProof/>
           <w:kern w:val="2"/>
-          <w:lang/>
+          <w:lang w:val="en-VN"/>
           <w14:ligatures w14:val="standardContextual"/>
         </w:rPr>
       </w:pPr>
@@ -15470,6 +15701,7 @@
         </w:r>
         <w:r>
           <w:rPr>
+            <w:rFonts w:ascii="CMU Sans Serif Medium" w:hAnsi="CMU Sans Serif Medium" w:cs="CMU Sans Serif Medium"/>
             <w:noProof/>
             <w:webHidden/>
           </w:rPr>
@@ -15477,6 +15709,7 @@
         </w:r>
         <w:r>
           <w:rPr>
+            <w:rFonts w:ascii="CMU Sans Serif Medium" w:hAnsi="CMU Sans Serif Medium" w:cs="CMU Sans Serif Medium"/>
             <w:noProof/>
             <w:webHidden/>
           </w:rPr>
@@ -15484,6 +15717,7 @@
         </w:r>
         <w:r>
           <w:rPr>
+            <w:rFonts w:ascii="CMU Sans Serif Medium" w:hAnsi="CMU Sans Serif Medium" w:cs="CMU Sans Serif Medium"/>
             <w:noProof/>
             <w:webHidden/>
           </w:rPr>
@@ -15491,12 +15725,14 @@
         </w:r>
         <w:r>
           <w:rPr>
-            <w:noProof/>
-            <w:webHidden/>
-          </w:rPr>
-        </w:r>
-        <w:r>
-          <w:rPr>
+            <w:rFonts w:ascii="CMU Sans Serif Medium" w:hAnsi="CMU Sans Serif Medium" w:cs="CMU Sans Serif Medium"/>
+            <w:noProof/>
+            <w:webHidden/>
+          </w:rPr>
+        </w:r>
+        <w:r>
+          <w:rPr>
+            <w:rFonts w:ascii="CMU Sans Serif Medium" w:hAnsi="CMU Sans Serif Medium" w:cs="CMU Sans Serif Medium"/>
             <w:noProof/>
             <w:webHidden/>
           </w:rPr>
@@ -15504,6 +15740,7 @@
         </w:r>
         <w:r>
           <w:rPr>
+            <w:rFonts w:ascii="CMU Sans Serif Medium" w:hAnsi="CMU Sans Serif Medium" w:cs="CMU Sans Serif Medium"/>
             <w:noProof/>
             <w:webHidden/>
           </w:rPr>
@@ -15511,6 +15748,7 @@
         </w:r>
         <w:r>
           <w:rPr>
+            <w:rFonts w:ascii="CMU Sans Serif Medium" w:hAnsi="CMU Sans Serif Medium" w:cs="CMU Sans Serif Medium"/>
             <w:noProof/>
             <w:webHidden/>
           </w:rPr>
@@ -15525,10 +15763,10 @@
           <w:tab w:val="right" w:pos="9488"/>
         </w:tabs>
         <w:rPr>
-          <w:rFonts w:asciiTheme="minorHAnsi" w:eastAsiaTheme="minorEastAsia" w:hAnsiTheme="minorHAnsi" w:cstheme="minorBidi"/>
+          <w:rFonts w:ascii="CMU Sans Serif Medium" w:eastAsiaTheme="minorEastAsia" w:hAnsi="CMU Sans Serif Medium" w:cs="CMU Sans Serif Medium"/>
           <w:noProof/>
           <w:kern w:val="2"/>
-          <w:lang/>
+          <w:lang w:val="en-VN"/>
           <w14:ligatures w14:val="standardContextual"/>
         </w:rPr>
       </w:pPr>
@@ -15552,6 +15790,7 @@
         </w:r>
         <w:r>
           <w:rPr>
+            <w:rFonts w:ascii="CMU Sans Serif Medium" w:hAnsi="CMU Sans Serif Medium" w:cs="CMU Sans Serif Medium"/>
             <w:noProof/>
             <w:webHidden/>
           </w:rPr>
@@ -15559,6 +15798,7 @@
         </w:r>
         <w:r>
           <w:rPr>
+            <w:rFonts w:ascii="CMU Sans Serif Medium" w:hAnsi="CMU Sans Serif Medium" w:cs="CMU Sans Serif Medium"/>
             <w:noProof/>
             <w:webHidden/>
           </w:rPr>
@@ -15566,6 +15806,7 @@
         </w:r>
         <w:r>
           <w:rPr>
+            <w:rFonts w:ascii="CMU Sans Serif Medium" w:hAnsi="CMU Sans Serif Medium" w:cs="CMU Sans Serif Medium"/>
             <w:noProof/>
             <w:webHidden/>
           </w:rPr>
@@ -15573,12 +15814,14 @@
         </w:r>
         <w:r>
           <w:rPr>
-            <w:noProof/>
-            <w:webHidden/>
-          </w:rPr>
-        </w:r>
-        <w:r>
-          <w:rPr>
+            <w:rFonts w:ascii="CMU Sans Serif Medium" w:hAnsi="CMU Sans Serif Medium" w:cs="CMU Sans Serif Medium"/>
+            <w:noProof/>
+            <w:webHidden/>
+          </w:rPr>
+        </w:r>
+        <w:r>
+          <w:rPr>
+            <w:rFonts w:ascii="CMU Sans Serif Medium" w:hAnsi="CMU Sans Serif Medium" w:cs="CMU Sans Serif Medium"/>
             <w:noProof/>
             <w:webHidden/>
           </w:rPr>
@@ -15586,6 +15829,7 @@
         </w:r>
         <w:r>
           <w:rPr>
+            <w:rFonts w:ascii="CMU Sans Serif Medium" w:hAnsi="CMU Sans Serif Medium" w:cs="CMU Sans Serif Medium"/>
             <w:noProof/>
             <w:webHidden/>
           </w:rPr>
@@ -15593,6 +15837,7 @@
         </w:r>
         <w:r>
           <w:rPr>
+            <w:rFonts w:ascii="CMU Sans Serif Medium" w:hAnsi="CMU Sans Serif Medium" w:cs="CMU Sans Serif Medium"/>
             <w:noProof/>
             <w:webHidden/>
           </w:rPr>
@@ -15607,10 +15852,10 @@
           <w:tab w:val="right" w:pos="9488"/>
         </w:tabs>
         <w:rPr>
-          <w:rFonts w:asciiTheme="minorHAnsi" w:eastAsiaTheme="minorEastAsia" w:hAnsiTheme="minorHAnsi" w:cstheme="minorBidi"/>
+          <w:rFonts w:ascii="CMU Sans Serif Medium" w:eastAsiaTheme="minorEastAsia" w:hAnsi="CMU Sans Serif Medium" w:cs="CMU Sans Serif Medium"/>
           <w:noProof/>
           <w:kern w:val="2"/>
-          <w:lang/>
+          <w:lang w:val="en-VN"/>
           <w14:ligatures w14:val="standardContextual"/>
         </w:rPr>
       </w:pPr>
@@ -15634,6 +15879,7 @@
         </w:r>
         <w:r>
           <w:rPr>
+            <w:rFonts w:ascii="CMU Sans Serif Medium" w:hAnsi="CMU Sans Serif Medium" w:cs="CMU Sans Serif Medium"/>
             <w:noProof/>
             <w:webHidden/>
           </w:rPr>
@@ -15641,6 +15887,7 @@
         </w:r>
         <w:r>
           <w:rPr>
+            <w:rFonts w:ascii="CMU Sans Serif Medium" w:hAnsi="CMU Sans Serif Medium" w:cs="CMU Sans Serif Medium"/>
             <w:noProof/>
             <w:webHidden/>
           </w:rPr>
@@ -15648,6 +15895,7 @@
         </w:r>
         <w:r>
           <w:rPr>
+            <w:rFonts w:ascii="CMU Sans Serif Medium" w:hAnsi="CMU Sans Serif Medium" w:cs="CMU Sans Serif Medium"/>
             <w:noProof/>
             <w:webHidden/>
           </w:rPr>
@@ -15655,12 +15903,14 @@
         </w:r>
         <w:r>
           <w:rPr>
-            <w:noProof/>
-            <w:webHidden/>
-          </w:rPr>
-        </w:r>
-        <w:r>
-          <w:rPr>
+            <w:rFonts w:ascii="CMU Sans Serif Medium" w:hAnsi="CMU Sans Serif Medium" w:cs="CMU Sans Serif Medium"/>
+            <w:noProof/>
+            <w:webHidden/>
+          </w:rPr>
+        </w:r>
+        <w:r>
+          <w:rPr>
+            <w:rFonts w:ascii="CMU Sans Serif Medium" w:hAnsi="CMU Sans Serif Medium" w:cs="CMU Sans Serif Medium"/>
             <w:noProof/>
             <w:webHidden/>
           </w:rPr>
@@ -15668,6 +15918,7 @@
         </w:r>
         <w:r>
           <w:rPr>
+            <w:rFonts w:ascii="CMU Sans Serif Medium" w:hAnsi="CMU Sans Serif Medium" w:cs="CMU Sans Serif Medium"/>
             <w:noProof/>
             <w:webHidden/>
           </w:rPr>
@@ -15675,6 +15926,7 @@
         </w:r>
         <w:r>
           <w:rPr>
+            <w:rFonts w:ascii="CMU Sans Serif Medium" w:hAnsi="CMU Sans Serif Medium" w:cs="CMU Sans Serif Medium"/>
             <w:noProof/>
             <w:webHidden/>
           </w:rPr>
@@ -15689,10 +15941,10 @@
           <w:tab w:val="right" w:pos="9488"/>
         </w:tabs>
         <w:rPr>
-          <w:rFonts w:asciiTheme="minorHAnsi" w:eastAsiaTheme="minorEastAsia" w:hAnsiTheme="minorHAnsi" w:cstheme="minorBidi"/>
+          <w:rFonts w:ascii="CMU Sans Serif Medium" w:eastAsiaTheme="minorEastAsia" w:hAnsi="CMU Sans Serif Medium" w:cs="CMU Sans Serif Medium"/>
           <w:noProof/>
           <w:kern w:val="2"/>
-          <w:lang/>
+          <w:lang w:val="en-VN"/>
           <w14:ligatures w14:val="standardContextual"/>
         </w:rPr>
       </w:pPr>
@@ -15716,6 +15968,7 @@
         </w:r>
         <w:r>
           <w:rPr>
+            <w:rFonts w:ascii="CMU Sans Serif Medium" w:hAnsi="CMU Sans Serif Medium" w:cs="CMU Sans Serif Medium"/>
             <w:noProof/>
             <w:webHidden/>
           </w:rPr>
@@ -15723,6 +15976,7 @@
         </w:r>
         <w:r>
           <w:rPr>
+            <w:rFonts w:ascii="CMU Sans Serif Medium" w:hAnsi="CMU Sans Serif Medium" w:cs="CMU Sans Serif Medium"/>
             <w:noProof/>
             <w:webHidden/>
           </w:rPr>
@@ -15730,6 +15984,7 @@
         </w:r>
         <w:r>
           <w:rPr>
+            <w:rFonts w:ascii="CMU Sans Serif Medium" w:hAnsi="CMU Sans Serif Medium" w:cs="CMU Sans Serif Medium"/>
             <w:noProof/>
             <w:webHidden/>
           </w:rPr>
@@ -15737,12 +15992,14 @@
         </w:r>
         <w:r>
           <w:rPr>
-            <w:noProof/>
-            <w:webHidden/>
-          </w:rPr>
-        </w:r>
-        <w:r>
-          <w:rPr>
+            <w:rFonts w:ascii="CMU Sans Serif Medium" w:hAnsi="CMU Sans Serif Medium" w:cs="CMU Sans Serif Medium"/>
+            <w:noProof/>
+            <w:webHidden/>
+          </w:rPr>
+        </w:r>
+        <w:r>
+          <w:rPr>
+            <w:rFonts w:ascii="CMU Sans Serif Medium" w:hAnsi="CMU Sans Serif Medium" w:cs="CMU Sans Serif Medium"/>
             <w:noProof/>
             <w:webHidden/>
           </w:rPr>
@@ -15750,6 +16007,7 @@
         </w:r>
         <w:r>
           <w:rPr>
+            <w:rFonts w:ascii="CMU Sans Serif Medium" w:hAnsi="CMU Sans Serif Medium" w:cs="CMU Sans Serif Medium"/>
             <w:noProof/>
             <w:webHidden/>
           </w:rPr>
@@ -15757,6 +16015,7 @@
         </w:r>
         <w:r>
           <w:rPr>
+            <w:rFonts w:ascii="CMU Sans Serif Medium" w:hAnsi="CMU Sans Serif Medium" w:cs="CMU Sans Serif Medium"/>
             <w:noProof/>
             <w:webHidden/>
           </w:rPr>
@@ -15771,10 +16030,10 @@
           <w:tab w:val="right" w:pos="9488"/>
         </w:tabs>
         <w:rPr>
-          <w:rFonts w:asciiTheme="minorHAnsi" w:eastAsiaTheme="minorEastAsia" w:hAnsiTheme="minorHAnsi" w:cstheme="minorBidi"/>
+          <w:rFonts w:ascii="CMU Sans Serif Medium" w:eastAsiaTheme="minorEastAsia" w:hAnsi="CMU Sans Serif Medium" w:cs="CMU Sans Serif Medium"/>
           <w:noProof/>
           <w:kern w:val="2"/>
-          <w:lang/>
+          <w:lang w:val="en-VN"/>
           <w14:ligatures w14:val="standardContextual"/>
         </w:rPr>
       </w:pPr>
@@ -15798,6 +16057,7 @@
         </w:r>
         <w:r>
           <w:rPr>
+            <w:rFonts w:ascii="CMU Sans Serif Medium" w:hAnsi="CMU Sans Serif Medium" w:cs="CMU Sans Serif Medium"/>
             <w:noProof/>
             <w:webHidden/>
           </w:rPr>
@@ -15805,6 +16065,7 @@
         </w:r>
         <w:r>
           <w:rPr>
+            <w:rFonts w:ascii="CMU Sans Serif Medium" w:hAnsi="CMU Sans Serif Medium" w:cs="CMU Sans Serif Medium"/>
             <w:noProof/>
             <w:webHidden/>
           </w:rPr>
@@ -15812,6 +16073,7 @@
         </w:r>
         <w:r>
           <w:rPr>
+            <w:rFonts w:ascii="CMU Sans Serif Medium" w:hAnsi="CMU Sans Serif Medium" w:cs="CMU Sans Serif Medium"/>
             <w:noProof/>
             <w:webHidden/>
           </w:rPr>
@@ -15819,12 +16081,14 @@
         </w:r>
         <w:r>
           <w:rPr>
-            <w:noProof/>
-            <w:webHidden/>
-          </w:rPr>
-        </w:r>
-        <w:r>
-          <w:rPr>
+            <w:rFonts w:ascii="CMU Sans Serif Medium" w:hAnsi="CMU Sans Serif Medium" w:cs="CMU Sans Serif Medium"/>
+            <w:noProof/>
+            <w:webHidden/>
+          </w:rPr>
+        </w:r>
+        <w:r>
+          <w:rPr>
+            <w:rFonts w:ascii="CMU Sans Serif Medium" w:hAnsi="CMU Sans Serif Medium" w:cs="CMU Sans Serif Medium"/>
             <w:noProof/>
             <w:webHidden/>
           </w:rPr>
@@ -15832,6 +16096,7 @@
         </w:r>
         <w:r>
           <w:rPr>
+            <w:rFonts w:ascii="CMU Sans Serif Medium" w:hAnsi="CMU Sans Serif Medium" w:cs="CMU Sans Serif Medium"/>
             <w:noProof/>
             <w:webHidden/>
           </w:rPr>
@@ -15839,6 +16104,7 @@
         </w:r>
         <w:r>
           <w:rPr>
+            <w:rFonts w:ascii="CMU Sans Serif Medium" w:hAnsi="CMU Sans Serif Medium" w:cs="CMU Sans Serif Medium"/>
             <w:noProof/>
             <w:webHidden/>
           </w:rPr>
@@ -15853,10 +16119,10 @@
           <w:tab w:val="right" w:pos="9488"/>
         </w:tabs>
         <w:rPr>
-          <w:rFonts w:asciiTheme="minorHAnsi" w:eastAsiaTheme="minorEastAsia" w:hAnsiTheme="minorHAnsi" w:cstheme="minorBidi"/>
+          <w:rFonts w:ascii="CMU Sans Serif Medium" w:eastAsiaTheme="minorEastAsia" w:hAnsi="CMU Sans Serif Medium" w:cs="CMU Sans Serif Medium"/>
           <w:noProof/>
           <w:kern w:val="2"/>
-          <w:lang/>
+          <w:lang w:val="en-VN"/>
           <w14:ligatures w14:val="standardContextual"/>
         </w:rPr>
       </w:pPr>
@@ -15880,6 +16146,7 @@
         </w:r>
         <w:r>
           <w:rPr>
+            <w:rFonts w:ascii="CMU Sans Serif Medium" w:hAnsi="CMU Sans Serif Medium" w:cs="CMU Sans Serif Medium"/>
             <w:noProof/>
             <w:webHidden/>
           </w:rPr>
@@ -15887,6 +16154,7 @@
         </w:r>
         <w:r>
           <w:rPr>
+            <w:rFonts w:ascii="CMU Sans Serif Medium" w:hAnsi="CMU Sans Serif Medium" w:cs="CMU Sans Serif Medium"/>
             <w:noProof/>
             <w:webHidden/>
           </w:rPr>
@@ -15894,6 +16162,7 @@
         </w:r>
         <w:r>
           <w:rPr>
+            <w:rFonts w:ascii="CMU Sans Serif Medium" w:hAnsi="CMU Sans Serif Medium" w:cs="CMU Sans Serif Medium"/>
             <w:noProof/>
             <w:webHidden/>
           </w:rPr>
@@ -15901,12 +16170,14 @@
         </w:r>
         <w:r>
           <w:rPr>
-            <w:noProof/>
-            <w:webHidden/>
-          </w:rPr>
-        </w:r>
-        <w:r>
-          <w:rPr>
+            <w:rFonts w:ascii="CMU Sans Serif Medium" w:hAnsi="CMU Sans Serif Medium" w:cs="CMU Sans Serif Medium"/>
+            <w:noProof/>
+            <w:webHidden/>
+          </w:rPr>
+        </w:r>
+        <w:r>
+          <w:rPr>
+            <w:rFonts w:ascii="CMU Sans Serif Medium" w:hAnsi="CMU Sans Serif Medium" w:cs="CMU Sans Serif Medium"/>
             <w:noProof/>
             <w:webHidden/>
           </w:rPr>
@@ -15914,6 +16185,7 @@
         </w:r>
         <w:r>
           <w:rPr>
+            <w:rFonts w:ascii="CMU Sans Serif Medium" w:hAnsi="CMU Sans Serif Medium" w:cs="CMU Sans Serif Medium"/>
             <w:noProof/>
             <w:webHidden/>
           </w:rPr>
@@ -15921,6 +16193,7 @@
         </w:r>
         <w:r>
           <w:rPr>
+            <w:rFonts w:ascii="CMU Sans Serif Medium" w:hAnsi="CMU Sans Serif Medium" w:cs="CMU Sans Serif Medium"/>
             <w:noProof/>
             <w:webHidden/>
           </w:rPr>
@@ -15935,10 +16208,10 @@
           <w:tab w:val="right" w:pos="9488"/>
         </w:tabs>
         <w:rPr>
-          <w:rFonts w:asciiTheme="minorHAnsi" w:eastAsiaTheme="minorEastAsia" w:hAnsiTheme="minorHAnsi" w:cstheme="minorBidi"/>
+          <w:rFonts w:ascii="CMU Sans Serif Medium" w:eastAsiaTheme="minorEastAsia" w:hAnsi="CMU Sans Serif Medium" w:cs="CMU Sans Serif Medium"/>
           <w:noProof/>
           <w:kern w:val="2"/>
-          <w:lang/>
+          <w:lang w:val="en-VN"/>
           <w14:ligatures w14:val="standardContextual"/>
         </w:rPr>
       </w:pPr>
@@ -15962,6 +16235,7 @@
         </w:r>
         <w:r>
           <w:rPr>
+            <w:rFonts w:ascii="CMU Sans Serif Medium" w:hAnsi="CMU Sans Serif Medium" w:cs="CMU Sans Serif Medium"/>
             <w:noProof/>
             <w:webHidden/>
           </w:rPr>
@@ -15969,6 +16243,7 @@
         </w:r>
         <w:r>
           <w:rPr>
+            <w:rFonts w:ascii="CMU Sans Serif Medium" w:hAnsi="CMU Sans Serif Medium" w:cs="CMU Sans Serif Medium"/>
             <w:noProof/>
             <w:webHidden/>
           </w:rPr>
@@ -15976,6 +16251,7 @@
         </w:r>
         <w:r>
           <w:rPr>
+            <w:rFonts w:ascii="CMU Sans Serif Medium" w:hAnsi="CMU Sans Serif Medium" w:cs="CMU Sans Serif Medium"/>
             <w:noProof/>
             <w:webHidden/>
           </w:rPr>
@@ -15983,12 +16259,14 @@
         </w:r>
         <w:r>
           <w:rPr>
-            <w:noProof/>
-            <w:webHidden/>
-          </w:rPr>
-        </w:r>
-        <w:r>
-          <w:rPr>
+            <w:rFonts w:ascii="CMU Sans Serif Medium" w:hAnsi="CMU Sans Serif Medium" w:cs="CMU Sans Serif Medium"/>
+            <w:noProof/>
+            <w:webHidden/>
+          </w:rPr>
+        </w:r>
+        <w:r>
+          <w:rPr>
+            <w:rFonts w:ascii="CMU Sans Serif Medium" w:hAnsi="CMU Sans Serif Medium" w:cs="CMU Sans Serif Medium"/>
             <w:noProof/>
             <w:webHidden/>
           </w:rPr>
@@ -15996,6 +16274,7 @@
         </w:r>
         <w:r>
           <w:rPr>
+            <w:rFonts w:ascii="CMU Sans Serif Medium" w:hAnsi="CMU Sans Serif Medium" w:cs="CMU Sans Serif Medium"/>
             <w:noProof/>
             <w:webHidden/>
           </w:rPr>
@@ -16003,6 +16282,7 @@
         </w:r>
         <w:r>
           <w:rPr>
+            <w:rFonts w:ascii="CMU Sans Serif Medium" w:hAnsi="CMU Sans Serif Medium" w:cs="CMU Sans Serif Medium"/>
             <w:noProof/>
             <w:webHidden/>
           </w:rPr>
@@ -16017,10 +16297,10 @@
           <w:tab w:val="right" w:pos="9488"/>
         </w:tabs>
         <w:rPr>
-          <w:rFonts w:asciiTheme="minorHAnsi" w:eastAsiaTheme="minorEastAsia" w:hAnsiTheme="minorHAnsi" w:cstheme="minorBidi"/>
+          <w:rFonts w:ascii="CMU Sans Serif Medium" w:eastAsiaTheme="minorEastAsia" w:hAnsi="CMU Sans Serif Medium" w:cs="CMU Sans Serif Medium"/>
           <w:noProof/>
           <w:kern w:val="2"/>
-          <w:lang/>
+          <w:lang w:val="en-VN"/>
           <w14:ligatures w14:val="standardContextual"/>
         </w:rPr>
       </w:pPr>
@@ -16044,6 +16324,7 @@
         </w:r>
         <w:r>
           <w:rPr>
+            <w:rFonts w:ascii="CMU Sans Serif Medium" w:hAnsi="CMU Sans Serif Medium" w:cs="CMU Sans Serif Medium"/>
             <w:noProof/>
             <w:webHidden/>
           </w:rPr>
@@ -16051,6 +16332,7 @@
         </w:r>
         <w:r>
           <w:rPr>
+            <w:rFonts w:ascii="CMU Sans Serif Medium" w:hAnsi="CMU Sans Serif Medium" w:cs="CMU Sans Serif Medium"/>
             <w:noProof/>
             <w:webHidden/>
           </w:rPr>
@@ -16058,6 +16340,7 @@
         </w:r>
         <w:r>
           <w:rPr>
+            <w:rFonts w:ascii="CMU Sans Serif Medium" w:hAnsi="CMU Sans Serif Medium" w:cs="CMU Sans Serif Medium"/>
             <w:noProof/>
             <w:webHidden/>
           </w:rPr>
@@ -16065,12 +16348,14 @@
         </w:r>
         <w:r>
           <w:rPr>
-            <w:noProof/>
-            <w:webHidden/>
-          </w:rPr>
-        </w:r>
-        <w:r>
-          <w:rPr>
+            <w:rFonts w:ascii="CMU Sans Serif Medium" w:hAnsi="CMU Sans Serif Medium" w:cs="CMU Sans Serif Medium"/>
+            <w:noProof/>
+            <w:webHidden/>
+          </w:rPr>
+        </w:r>
+        <w:r>
+          <w:rPr>
+            <w:rFonts w:ascii="CMU Sans Serif Medium" w:hAnsi="CMU Sans Serif Medium" w:cs="CMU Sans Serif Medium"/>
             <w:noProof/>
             <w:webHidden/>
           </w:rPr>
@@ -16078,6 +16363,7 @@
         </w:r>
         <w:r>
           <w:rPr>
+            <w:rFonts w:ascii="CMU Sans Serif Medium" w:hAnsi="CMU Sans Serif Medium" w:cs="CMU Sans Serif Medium"/>
             <w:noProof/>
             <w:webHidden/>
           </w:rPr>
@@ -16085,6 +16371,7 @@
         </w:r>
         <w:r>
           <w:rPr>
+            <w:rFonts w:ascii="CMU Sans Serif Medium" w:hAnsi="CMU Sans Serif Medium" w:cs="CMU Sans Serif Medium"/>
             <w:noProof/>
             <w:webHidden/>
           </w:rPr>
@@ -16099,10 +16386,10 @@
           <w:tab w:val="right" w:pos="9488"/>
         </w:tabs>
         <w:rPr>
-          <w:rFonts w:asciiTheme="minorHAnsi" w:eastAsiaTheme="minorEastAsia" w:hAnsiTheme="minorHAnsi" w:cstheme="minorBidi"/>
+          <w:rFonts w:ascii="CMU Sans Serif Medium" w:eastAsiaTheme="minorEastAsia" w:hAnsi="CMU Sans Serif Medium" w:cs="CMU Sans Serif Medium"/>
           <w:noProof/>
           <w:kern w:val="2"/>
-          <w:lang/>
+          <w:lang w:val="en-VN"/>
           <w14:ligatures w14:val="standardContextual"/>
         </w:rPr>
       </w:pPr>
@@ -16117,6 +16404,7 @@
         </w:r>
         <w:r>
           <w:rPr>
+            <w:rFonts w:ascii="CMU Sans Serif Medium" w:hAnsi="CMU Sans Serif Medium" w:cs="CMU Sans Serif Medium"/>
             <w:noProof/>
             <w:webHidden/>
           </w:rPr>
@@ -16124,6 +16412,7 @@
         </w:r>
         <w:r>
           <w:rPr>
+            <w:rFonts w:ascii="CMU Sans Serif Medium" w:hAnsi="CMU Sans Serif Medium" w:cs="CMU Sans Serif Medium"/>
             <w:noProof/>
             <w:webHidden/>
           </w:rPr>
@@ -16131,6 +16420,7 @@
         </w:r>
         <w:r>
           <w:rPr>
+            <w:rFonts w:ascii="CMU Sans Serif Medium" w:hAnsi="CMU Sans Serif Medium" w:cs="CMU Sans Serif Medium"/>
             <w:noProof/>
             <w:webHidden/>
           </w:rPr>
@@ -16138,12 +16428,14 @@
         </w:r>
         <w:r>
           <w:rPr>
-            <w:noProof/>
-            <w:webHidden/>
-          </w:rPr>
-        </w:r>
-        <w:r>
-          <w:rPr>
+            <w:rFonts w:ascii="CMU Sans Serif Medium" w:hAnsi="CMU Sans Serif Medium" w:cs="CMU Sans Serif Medium"/>
+            <w:noProof/>
+            <w:webHidden/>
+          </w:rPr>
+        </w:r>
+        <w:r>
+          <w:rPr>
+            <w:rFonts w:ascii="CMU Sans Serif Medium" w:hAnsi="CMU Sans Serif Medium" w:cs="CMU Sans Serif Medium"/>
             <w:noProof/>
             <w:webHidden/>
           </w:rPr>
@@ -16151,6 +16443,7 @@
         </w:r>
         <w:r>
           <w:rPr>
+            <w:rFonts w:ascii="CMU Sans Serif Medium" w:hAnsi="CMU Sans Serif Medium" w:cs="CMU Sans Serif Medium"/>
             <w:noProof/>
             <w:webHidden/>
           </w:rPr>
@@ -16158,6 +16451,7 @@
         </w:r>
         <w:r>
           <w:rPr>
+            <w:rFonts w:ascii="CMU Sans Serif Medium" w:hAnsi="CMU Sans Serif Medium" w:cs="CMU Sans Serif Medium"/>
             <w:noProof/>
             <w:webHidden/>
           </w:rPr>
@@ -16172,10 +16466,10 @@
           <w:tab w:val="right" w:pos="9488"/>
         </w:tabs>
         <w:rPr>
-          <w:rFonts w:asciiTheme="minorHAnsi" w:eastAsiaTheme="minorEastAsia" w:hAnsiTheme="minorHAnsi" w:cstheme="minorBidi"/>
+          <w:rFonts w:ascii="CMU Sans Serif Medium" w:eastAsiaTheme="minorEastAsia" w:hAnsi="CMU Sans Serif Medium" w:cs="CMU Sans Serif Medium"/>
           <w:noProof/>
           <w:kern w:val="2"/>
-          <w:lang/>
+          <w:lang w:val="en-VN"/>
           <w14:ligatures w14:val="standardContextual"/>
         </w:rPr>
       </w:pPr>
@@ -16190,6 +16484,7 @@
         </w:r>
         <w:r>
           <w:rPr>
+            <w:rFonts w:ascii="CMU Sans Serif Medium" w:hAnsi="CMU Sans Serif Medium" w:cs="CMU Sans Serif Medium"/>
             <w:noProof/>
             <w:webHidden/>
           </w:rPr>
@@ -16197,6 +16492,7 @@
         </w:r>
         <w:r>
           <w:rPr>
+            <w:rFonts w:ascii="CMU Sans Serif Medium" w:hAnsi="CMU Sans Serif Medium" w:cs="CMU Sans Serif Medium"/>
             <w:noProof/>
             <w:webHidden/>
           </w:rPr>
@@ -16204,6 +16500,7 @@
         </w:r>
         <w:r>
           <w:rPr>
+            <w:rFonts w:ascii="CMU Sans Serif Medium" w:hAnsi="CMU Sans Serif Medium" w:cs="CMU Sans Serif Medium"/>
             <w:noProof/>
             <w:webHidden/>
           </w:rPr>
@@ -16211,12 +16508,14 @@
         </w:r>
         <w:r>
           <w:rPr>
-            <w:noProof/>
-            <w:webHidden/>
-          </w:rPr>
-        </w:r>
-        <w:r>
-          <w:rPr>
+            <w:rFonts w:ascii="CMU Sans Serif Medium" w:hAnsi="CMU Sans Serif Medium" w:cs="CMU Sans Serif Medium"/>
+            <w:noProof/>
+            <w:webHidden/>
+          </w:rPr>
+        </w:r>
+        <w:r>
+          <w:rPr>
+            <w:rFonts w:ascii="CMU Sans Serif Medium" w:hAnsi="CMU Sans Serif Medium" w:cs="CMU Sans Serif Medium"/>
             <w:noProof/>
             <w:webHidden/>
           </w:rPr>
@@ -16224,6 +16523,7 @@
         </w:r>
         <w:r>
           <w:rPr>
+            <w:rFonts w:ascii="CMU Sans Serif Medium" w:hAnsi="CMU Sans Serif Medium" w:cs="CMU Sans Serif Medium"/>
             <w:noProof/>
             <w:webHidden/>
           </w:rPr>
@@ -16231,6 +16531,7 @@
         </w:r>
         <w:r>
           <w:rPr>
+            <w:rFonts w:ascii="CMU Sans Serif Medium" w:hAnsi="CMU Sans Serif Medium" w:cs="CMU Sans Serif Medium"/>
             <w:noProof/>
             <w:webHidden/>
           </w:rPr>
@@ -16245,10 +16546,10 @@
           <w:tab w:val="right" w:pos="9488"/>
         </w:tabs>
         <w:rPr>
-          <w:rFonts w:asciiTheme="minorHAnsi" w:eastAsiaTheme="minorEastAsia" w:hAnsiTheme="minorHAnsi" w:cstheme="minorBidi"/>
+          <w:rFonts w:ascii="CMU Sans Serif Medium" w:eastAsiaTheme="minorEastAsia" w:hAnsi="CMU Sans Serif Medium" w:cs="CMU Sans Serif Medium"/>
           <w:noProof/>
           <w:kern w:val="2"/>
-          <w:lang/>
+          <w:lang w:val="en-VN"/>
           <w14:ligatures w14:val="standardContextual"/>
         </w:rPr>
       </w:pPr>
@@ -16289,6 +16590,7 @@
         </w:r>
         <w:r>
           <w:rPr>
+            <w:rFonts w:ascii="CMU Sans Serif Medium" w:hAnsi="CMU Sans Serif Medium" w:cs="CMU Sans Serif Medium"/>
             <w:noProof/>
             <w:webHidden/>
           </w:rPr>
@@ -16296,6 +16598,7 @@
         </w:r>
         <w:r>
           <w:rPr>
+            <w:rFonts w:ascii="CMU Sans Serif Medium" w:hAnsi="CMU Sans Serif Medium" w:cs="CMU Sans Serif Medium"/>
             <w:noProof/>
             <w:webHidden/>
           </w:rPr>
@@ -16303,6 +16606,7 @@
         </w:r>
         <w:r>
           <w:rPr>
+            <w:rFonts w:ascii="CMU Sans Serif Medium" w:hAnsi="CMU Sans Serif Medium" w:cs="CMU Sans Serif Medium"/>
             <w:noProof/>
             <w:webHidden/>
           </w:rPr>
@@ -16310,12 +16614,14 @@
         </w:r>
         <w:r>
           <w:rPr>
-            <w:noProof/>
-            <w:webHidden/>
-          </w:rPr>
-        </w:r>
-        <w:r>
-          <w:rPr>
+            <w:rFonts w:ascii="CMU Sans Serif Medium" w:hAnsi="CMU Sans Serif Medium" w:cs="CMU Sans Serif Medium"/>
+            <w:noProof/>
+            <w:webHidden/>
+          </w:rPr>
+        </w:r>
+        <w:r>
+          <w:rPr>
+            <w:rFonts w:ascii="CMU Sans Serif Medium" w:hAnsi="CMU Sans Serif Medium" w:cs="CMU Sans Serif Medium"/>
             <w:noProof/>
             <w:webHidden/>
           </w:rPr>
@@ -16323,6 +16629,7 @@
         </w:r>
         <w:r>
           <w:rPr>
+            <w:rFonts w:ascii="CMU Sans Serif Medium" w:hAnsi="CMU Sans Serif Medium" w:cs="CMU Sans Serif Medium"/>
             <w:noProof/>
             <w:webHidden/>
           </w:rPr>
@@ -16330,6 +16637,7 @@
         </w:r>
         <w:r>
           <w:rPr>
+            <w:rFonts w:ascii="CMU Sans Serif Medium" w:hAnsi="CMU Sans Serif Medium" w:cs="CMU Sans Serif Medium"/>
             <w:noProof/>
             <w:webHidden/>
           </w:rPr>
@@ -16344,10 +16652,10 @@
           <w:tab w:val="right" w:pos="9488"/>
         </w:tabs>
         <w:rPr>
-          <w:rFonts w:asciiTheme="minorHAnsi" w:eastAsiaTheme="minorEastAsia" w:hAnsiTheme="minorHAnsi" w:cstheme="minorBidi"/>
+          <w:rFonts w:ascii="CMU Sans Serif Medium" w:eastAsiaTheme="minorEastAsia" w:hAnsi="CMU Sans Serif Medium" w:cs="CMU Sans Serif Medium"/>
           <w:noProof/>
           <w:kern w:val="2"/>
-          <w:lang/>
+          <w:lang w:val="en-VN"/>
           <w14:ligatures w14:val="standardContextual"/>
         </w:rPr>
       </w:pPr>
@@ -16388,6 +16696,7 @@
         </w:r>
         <w:r>
           <w:rPr>
+            <w:rFonts w:ascii="CMU Sans Serif Medium" w:hAnsi="CMU Sans Serif Medium" w:cs="CMU Sans Serif Medium"/>
             <w:noProof/>
             <w:webHidden/>
           </w:rPr>
@@ -16395,6 +16704,7 @@
         </w:r>
         <w:r>
           <w:rPr>
+            <w:rFonts w:ascii="CMU Sans Serif Medium" w:hAnsi="CMU Sans Serif Medium" w:cs="CMU Sans Serif Medium"/>
             <w:noProof/>
             <w:webHidden/>
           </w:rPr>
@@ -16402,6 +16712,7 @@
         </w:r>
         <w:r>
           <w:rPr>
+            <w:rFonts w:ascii="CMU Sans Serif Medium" w:hAnsi="CMU Sans Serif Medium" w:cs="CMU Sans Serif Medium"/>
             <w:noProof/>
             <w:webHidden/>
           </w:rPr>
@@ -16409,12 +16720,14 @@
         </w:r>
         <w:r>
           <w:rPr>
-            <w:noProof/>
-            <w:webHidden/>
-          </w:rPr>
-        </w:r>
-        <w:r>
-          <w:rPr>
+            <w:rFonts w:ascii="CMU Sans Serif Medium" w:hAnsi="CMU Sans Serif Medium" w:cs="CMU Sans Serif Medium"/>
+            <w:noProof/>
+            <w:webHidden/>
+          </w:rPr>
+        </w:r>
+        <w:r>
+          <w:rPr>
+            <w:rFonts w:ascii="CMU Sans Serif Medium" w:hAnsi="CMU Sans Serif Medium" w:cs="CMU Sans Serif Medium"/>
             <w:noProof/>
             <w:webHidden/>
           </w:rPr>
@@ -16422,6 +16735,7 @@
         </w:r>
         <w:r>
           <w:rPr>
+            <w:rFonts w:ascii="CMU Sans Serif Medium" w:hAnsi="CMU Sans Serif Medium" w:cs="CMU Sans Serif Medium"/>
             <w:noProof/>
             <w:webHidden/>
           </w:rPr>
@@ -16429,6 +16743,7 @@
         </w:r>
         <w:r>
           <w:rPr>
+            <w:rFonts w:ascii="CMU Sans Serif Medium" w:hAnsi="CMU Sans Serif Medium" w:cs="CMU Sans Serif Medium"/>
             <w:noProof/>
             <w:webHidden/>
           </w:rPr>
@@ -16443,10 +16758,10 @@
           <w:tab w:val="right" w:pos="9488"/>
         </w:tabs>
         <w:rPr>
-          <w:rFonts w:asciiTheme="minorHAnsi" w:eastAsiaTheme="minorEastAsia" w:hAnsiTheme="minorHAnsi" w:cstheme="minorBidi"/>
+          <w:rFonts w:ascii="CMU Sans Serif Medium" w:eastAsiaTheme="minorEastAsia" w:hAnsi="CMU Sans Serif Medium" w:cs="CMU Sans Serif Medium"/>
           <w:noProof/>
           <w:kern w:val="2"/>
-          <w:lang/>
+          <w:lang w:val="en-VN"/>
           <w14:ligatures w14:val="standardContextual"/>
         </w:rPr>
       </w:pPr>
@@ -16461,6 +16776,7 @@
         </w:r>
         <w:r>
           <w:rPr>
+            <w:rFonts w:ascii="CMU Sans Serif Medium" w:hAnsi="CMU Sans Serif Medium" w:cs="CMU Sans Serif Medium"/>
             <w:noProof/>
             <w:webHidden/>
           </w:rPr>
@@ -16468,6 +16784,7 @@
         </w:r>
         <w:r>
           <w:rPr>
+            <w:rFonts w:ascii="CMU Sans Serif Medium" w:hAnsi="CMU Sans Serif Medium" w:cs="CMU Sans Serif Medium"/>
             <w:noProof/>
             <w:webHidden/>
           </w:rPr>
@@ -16475,6 +16792,7 @@
         </w:r>
         <w:r>
           <w:rPr>
+            <w:rFonts w:ascii="CMU Sans Serif Medium" w:hAnsi="CMU Sans Serif Medium" w:cs="CMU Sans Serif Medium"/>
             <w:noProof/>
             <w:webHidden/>
           </w:rPr>
@@ -16482,12 +16800,14 @@
         </w:r>
         <w:r>
           <w:rPr>
-            <w:noProof/>
-            <w:webHidden/>
-          </w:rPr>
-        </w:r>
-        <w:r>
-          <w:rPr>
+            <w:rFonts w:ascii="CMU Sans Serif Medium" w:hAnsi="CMU Sans Serif Medium" w:cs="CMU Sans Serif Medium"/>
+            <w:noProof/>
+            <w:webHidden/>
+          </w:rPr>
+        </w:r>
+        <w:r>
+          <w:rPr>
+            <w:rFonts w:ascii="CMU Sans Serif Medium" w:hAnsi="CMU Sans Serif Medium" w:cs="CMU Sans Serif Medium"/>
             <w:noProof/>
             <w:webHidden/>
           </w:rPr>
@@ -16495,6 +16815,7 @@
         </w:r>
         <w:r>
           <w:rPr>
+            <w:rFonts w:ascii="CMU Sans Serif Medium" w:hAnsi="CMU Sans Serif Medium" w:cs="CMU Sans Serif Medium"/>
             <w:noProof/>
             <w:webHidden/>
           </w:rPr>
@@ -16502,6 +16823,7 @@
         </w:r>
         <w:r>
           <w:rPr>
+            <w:rFonts w:ascii="CMU Sans Serif Medium" w:hAnsi="CMU Sans Serif Medium" w:cs="CMU Sans Serif Medium"/>
             <w:noProof/>
             <w:webHidden/>
           </w:rPr>
@@ -16516,10 +16838,10 @@
           <w:tab w:val="right" w:pos="9488"/>
         </w:tabs>
         <w:rPr>
-          <w:rFonts w:asciiTheme="minorHAnsi" w:eastAsiaTheme="minorEastAsia" w:hAnsiTheme="minorHAnsi" w:cstheme="minorBidi"/>
+          <w:rFonts w:ascii="CMU Sans Serif Medium" w:eastAsiaTheme="minorEastAsia" w:hAnsi="CMU Sans Serif Medium" w:cs="CMU Sans Serif Medium"/>
           <w:noProof/>
           <w:kern w:val="2"/>
-          <w:lang/>
+          <w:lang w:val="en-VN"/>
           <w14:ligatures w14:val="standardContextual"/>
         </w:rPr>
       </w:pPr>
@@ -16543,6 +16865,7 @@
         </w:r>
         <w:r>
           <w:rPr>
+            <w:rFonts w:ascii="CMU Sans Serif Medium" w:hAnsi="CMU Sans Serif Medium" w:cs="CMU Sans Serif Medium"/>
             <w:noProof/>
             <w:webHidden/>
           </w:rPr>
@@ -16550,6 +16873,7 @@
         </w:r>
         <w:r>
           <w:rPr>
+            <w:rFonts w:ascii="CMU Sans Serif Medium" w:hAnsi="CMU Sans Serif Medium" w:cs="CMU Sans Serif Medium"/>
             <w:noProof/>
             <w:webHidden/>
           </w:rPr>
@@ -16557,6 +16881,7 @@
         </w:r>
         <w:r>
           <w:rPr>
+            <w:rFonts w:ascii="CMU Sans Serif Medium" w:hAnsi="CMU Sans Serif Medium" w:cs="CMU Sans Serif Medium"/>
             <w:noProof/>
             <w:webHidden/>
           </w:rPr>
@@ -16564,12 +16889,14 @@
         </w:r>
         <w:r>
           <w:rPr>
-            <w:noProof/>
-            <w:webHidden/>
-          </w:rPr>
-        </w:r>
-        <w:r>
-          <w:rPr>
+            <w:rFonts w:ascii="CMU Sans Serif Medium" w:hAnsi="CMU Sans Serif Medium" w:cs="CMU Sans Serif Medium"/>
+            <w:noProof/>
+            <w:webHidden/>
+          </w:rPr>
+        </w:r>
+        <w:r>
+          <w:rPr>
+            <w:rFonts w:ascii="CMU Sans Serif Medium" w:hAnsi="CMU Sans Serif Medium" w:cs="CMU Sans Serif Medium"/>
             <w:noProof/>
             <w:webHidden/>
           </w:rPr>
@@ -16577,6 +16904,7 @@
         </w:r>
         <w:r>
           <w:rPr>
+            <w:rFonts w:ascii="CMU Sans Serif Medium" w:hAnsi="CMU Sans Serif Medium" w:cs="CMU Sans Serif Medium"/>
             <w:noProof/>
             <w:webHidden/>
           </w:rPr>
@@ -16584,6 +16912,7 @@
         </w:r>
         <w:r>
           <w:rPr>
+            <w:rFonts w:ascii="CMU Sans Serif Medium" w:hAnsi="CMU Sans Serif Medium" w:cs="CMU Sans Serif Medium"/>
             <w:noProof/>
             <w:webHidden/>
           </w:rPr>
@@ -16594,11 +16923,13 @@
     <w:p>
       <w:pPr>
         <w:rPr>
-          <w:lang w:val="vi-VN"/>
-        </w:rPr>
-      </w:pPr>
-      <w:r>
-        <w:rPr>
+          <w:rFonts w:ascii="CMU Sans Serif Medium" w:hAnsi="CMU Sans Serif Medium" w:cs="CMU Sans Serif Medium"/>
+          <w:lang w:val="vi-VN"/>
+        </w:rPr>
+      </w:pPr>
+      <w:r>
+        <w:rPr>
+          <w:rFonts w:ascii="CMU Sans Serif Medium" w:hAnsi="CMU Sans Serif Medium" w:cs="CMU Sans Serif Medium"/>
           <w:lang w:val="vi-VN"/>
         </w:rPr>
         <w:fldChar w:fldCharType="end"/>
@@ -16608,7 +16939,7 @@
     <w:sdt>
       <w:sdtPr>
         <w:rPr>
-          <w:rFonts w:ascii="Times New Roman" w:eastAsia="Times New Roman" w:hAnsi="Times New Roman" w:cs="CMU Sans Serif Medium"/>
+          <w:rFonts w:eastAsia="Times New Roman" w:cs="CMU Sans Serif Medium"/>
           <w:color w:val="auto"/>
           <w:sz w:val="24"/>
           <w:szCs w:val="24"/>
@@ -16648,7 +16979,10 @@
             <w:p>
               <w:pPr>
                 <w:rPr>
-                  <w:rFonts w:ascii="CMU Sans Serif Medium" w:hAnsi="CMU Sans Serif Medium" w:cs="CMU Sans Serif Medium"/>
+                  <w:rFonts w:ascii="CMU Sans Serif Medium" w:eastAsiaTheme="minorHAnsi" w:hAnsi="CMU Sans Serif Medium" w:cs="CMU Sans Serif Medium"/>
+                  <w:noProof/>
+                  <w:kern w:val="2"/>
+                  <w14:ligatures w14:val="standardContextual"/>
                 </w:rPr>
               </w:pPr>
               <w:r>
@@ -16669,6 +17003,290 @@
                 </w:rPr>
                 <w:fldChar w:fldCharType="separate"/>
               </w:r>
+            </w:p>
+            <w:tbl>
+              <w:tblPr>
+                <w:tblW w:w="5621" w:type="pct"/>
+                <w:tblCellSpacing w:w="15" w:type="dxa"/>
+                <w:tblInd w:w="-284" w:type="dxa"/>
+                <w:tblCellMar>
+                  <w:top w:w="15" w:type="dxa"/>
+                  <w:left w:w="15" w:type="dxa"/>
+                  <w:bottom w:w="15" w:type="dxa"/>
+                  <w:right w:w="15" w:type="dxa"/>
+                </w:tblCellMar>
+                <w:tblLook w:val="04A0" w:firstRow="1" w:lastRow="0" w:firstColumn="1" w:lastColumn="0" w:noHBand="0" w:noVBand="1"/>
+              </w:tblPr>
+              <w:tblGrid>
+                <w:gridCol w:w="334"/>
+                <w:gridCol w:w="10344"/>
+              </w:tblGrid>
+              <w:tr>
+                <w:trPr>
+                  <w:divId w:val="2103837011"/>
+                  <w:tblCellSpacing w:w="15" w:type="dxa"/>
+                </w:trPr>
+                <w:tc>
+                  <w:tcPr>
+                    <w:tcW w:w="135" w:type="pct"/>
+                    <w:hideMark/>
+                  </w:tcPr>
+                  <w:p>
+                    <w:pPr>
+                      <w:pStyle w:val="Bibliography"/>
+                      <w:rPr>
+                        <w:rFonts w:ascii="CMU Sans Serif Medium" w:hAnsi="CMU Sans Serif Medium" w:cs="CMU Sans Serif Medium"/>
+                        <w:noProof/>
+                      </w:rPr>
+                    </w:pPr>
+                    <w:r>
+                      <w:rPr>
+                        <w:rFonts w:ascii="CMU Sans Serif Medium" w:hAnsi="CMU Sans Serif Medium" w:cs="CMU Sans Serif Medium"/>
+                        <w:noProof/>
+                      </w:rPr>
+                      <w:t xml:space="preserve">[1] </w:t>
+                    </w:r>
+                  </w:p>
+                </w:tc>
+                <w:tc>
+                  <w:tcPr>
+                    <w:tcW w:w="0" w:type="auto"/>
+                    <w:hideMark/>
+                  </w:tcPr>
+                  <w:p>
+                    <w:pPr>
+                      <w:pStyle w:val="Bibliography"/>
+                      <w:rPr>
+                        <w:rFonts w:ascii="CMU Sans Serif Medium" w:hAnsi="CMU Sans Serif Medium" w:cs="CMU Sans Serif Medium"/>
+                        <w:noProof/>
+                      </w:rPr>
+                    </w:pPr>
+                    <w:r>
+                      <w:rPr>
+                        <w:rFonts w:ascii="CMU Sans Serif Medium" w:hAnsi="CMU Sans Serif Medium" w:cs="CMU Sans Serif Medium"/>
+                        <w:noProof/>
+                      </w:rPr>
+                      <w:t>N. T. T. Trang, "Mini - project topics Object - Oriented Programming," [Online]. Available: https://www.dropbox.com/sh/72043tk64fk2ybh/AABtRRIJHV92JvVumd2fj4Zka/Mini-project?dl=0&amp;preview=Mini-projectTopics.pdf&amp;subfolder_nav_tracking=1.</w:t>
+                    </w:r>
+                  </w:p>
+                </w:tc>
+              </w:tr>
+              <w:tr>
+                <w:trPr>
+                  <w:divId w:val="2103837011"/>
+                  <w:tblCellSpacing w:w="15" w:type="dxa"/>
+                </w:trPr>
+                <w:tc>
+                  <w:tcPr>
+                    <w:tcW w:w="135" w:type="pct"/>
+                    <w:hideMark/>
+                  </w:tcPr>
+                  <w:p>
+                    <w:pPr>
+                      <w:pStyle w:val="Bibliography"/>
+                      <w:rPr>
+                        <w:rFonts w:ascii="CMU Sans Serif Medium" w:hAnsi="CMU Sans Serif Medium" w:cs="CMU Sans Serif Medium"/>
+                        <w:noProof/>
+                      </w:rPr>
+                    </w:pPr>
+                    <w:r>
+                      <w:rPr>
+                        <w:rFonts w:ascii="CMU Sans Serif Medium" w:hAnsi="CMU Sans Serif Medium" w:cs="CMU Sans Serif Medium"/>
+                        <w:noProof/>
+                      </w:rPr>
+                      <w:t xml:space="preserve">[2] </w:t>
+                    </w:r>
+                  </w:p>
+                </w:tc>
+                <w:tc>
+                  <w:tcPr>
+                    <w:tcW w:w="0" w:type="auto"/>
+                    <w:hideMark/>
+                  </w:tcPr>
+                  <w:p>
+                    <w:pPr>
+                      <w:pStyle w:val="Bibliography"/>
+                      <w:rPr>
+                        <w:rFonts w:ascii="CMU Sans Serif Medium" w:hAnsi="CMU Sans Serif Medium" w:cs="CMU Sans Serif Medium"/>
+                        <w:noProof/>
+                      </w:rPr>
+                    </w:pPr>
+                    <w:r>
+                      <w:rPr>
+                        <w:rFonts w:ascii="CMU Sans Serif Medium" w:hAnsi="CMU Sans Serif Medium" w:cs="CMU Sans Serif Medium"/>
+                        <w:noProof/>
+                      </w:rPr>
+                      <w:t>Phet, "Forces and motion basics," [Online]. Available: http://phet.colorado.edu/sims/html/forces-and-motion-basics/latest/forces-and-motion-basics_en.html.</w:t>
+                    </w:r>
+                  </w:p>
+                </w:tc>
+              </w:tr>
+              <w:tr>
+                <w:trPr>
+                  <w:divId w:val="2103837011"/>
+                  <w:tblCellSpacing w:w="15" w:type="dxa"/>
+                </w:trPr>
+                <w:tc>
+                  <w:tcPr>
+                    <w:tcW w:w="135" w:type="pct"/>
+                    <w:hideMark/>
+                  </w:tcPr>
+                  <w:p>
+                    <w:pPr>
+                      <w:pStyle w:val="Bibliography"/>
+                      <w:rPr>
+                        <w:rFonts w:ascii="CMU Sans Serif Medium" w:hAnsi="CMU Sans Serif Medium" w:cs="CMU Sans Serif Medium"/>
+                        <w:noProof/>
+                      </w:rPr>
+                    </w:pPr>
+                    <w:r>
+                      <w:rPr>
+                        <w:rFonts w:ascii="CMU Sans Serif Medium" w:hAnsi="CMU Sans Serif Medium" w:cs="CMU Sans Serif Medium"/>
+                        <w:noProof/>
+                      </w:rPr>
+                      <w:t xml:space="preserve">[3] </w:t>
+                    </w:r>
+                  </w:p>
+                </w:tc>
+                <w:tc>
+                  <w:tcPr>
+                    <w:tcW w:w="0" w:type="auto"/>
+                    <w:hideMark/>
+                  </w:tcPr>
+                  <w:p>
+                    <w:pPr>
+                      <w:pStyle w:val="Bibliography"/>
+                      <w:rPr>
+                        <w:rFonts w:ascii="CMU Sans Serif Medium" w:hAnsi="CMU Sans Serif Medium" w:cs="CMU Sans Serif Medium"/>
+                        <w:noProof/>
+                      </w:rPr>
+                    </w:pPr>
+                    <w:r>
+                      <w:rPr>
+                        <w:rFonts w:ascii="CMU Sans Serif Medium" w:hAnsi="CMU Sans Serif Medium" w:cs="CMU Sans Serif Medium"/>
+                        <w:noProof/>
+                      </w:rPr>
+                      <w:t>javaFX8, "Class Timeline," [Online]. Available: https://docs.oracle.com/javase/8/javafx/api/javafx/animation/Timeline.html.</w:t>
+                    </w:r>
+                  </w:p>
+                </w:tc>
+              </w:tr>
+              <w:tr>
+                <w:trPr>
+                  <w:divId w:val="2103837011"/>
+                  <w:tblCellSpacing w:w="15" w:type="dxa"/>
+                </w:trPr>
+                <w:tc>
+                  <w:tcPr>
+                    <w:tcW w:w="135" w:type="pct"/>
+                    <w:hideMark/>
+                  </w:tcPr>
+                  <w:p>
+                    <w:pPr>
+                      <w:pStyle w:val="Bibliography"/>
+                      <w:rPr>
+                        <w:rFonts w:ascii="CMU Sans Serif Medium" w:hAnsi="CMU Sans Serif Medium" w:cs="CMU Sans Serif Medium"/>
+                        <w:noProof/>
+                      </w:rPr>
+                    </w:pPr>
+                    <w:r>
+                      <w:rPr>
+                        <w:rFonts w:ascii="CMU Sans Serif Medium" w:hAnsi="CMU Sans Serif Medium" w:cs="CMU Sans Serif Medium"/>
+                        <w:noProof/>
+                      </w:rPr>
+                      <w:t xml:space="preserve">[4] </w:t>
+                    </w:r>
+                  </w:p>
+                </w:tc>
+                <w:tc>
+                  <w:tcPr>
+                    <w:tcW w:w="0" w:type="auto"/>
+                    <w:hideMark/>
+                  </w:tcPr>
+                  <w:p>
+                    <w:pPr>
+                      <w:pStyle w:val="Bibliography"/>
+                      <w:rPr>
+                        <w:rFonts w:ascii="CMU Sans Serif Medium" w:hAnsi="CMU Sans Serif Medium" w:cs="CMU Sans Serif Medium"/>
+                        <w:noProof/>
+                      </w:rPr>
+                    </w:pPr>
+                    <w:r>
+                      <w:rPr>
+                        <w:rFonts w:ascii="CMU Sans Serif Medium" w:hAnsi="CMU Sans Serif Medium" w:cs="CMU Sans Serif Medium"/>
+                        <w:noProof/>
+                      </w:rPr>
+                      <w:t>C. Hock-Chuan, "Java Programming Tutorial OOP - Composition, Inheritance &amp; Polymorphism," [Online]. Available: https://www3.ntu.edu.sg/home/ehchua/programming/java/J3b_OOPInheritancePolymorphism.html.</w:t>
+                    </w:r>
+                  </w:p>
+                </w:tc>
+              </w:tr>
+              <w:tr>
+                <w:trPr>
+                  <w:divId w:val="2103837011"/>
+                  <w:tblCellSpacing w:w="15" w:type="dxa"/>
+                </w:trPr>
+                <w:tc>
+                  <w:tcPr>
+                    <w:tcW w:w="135" w:type="pct"/>
+                    <w:hideMark/>
+                  </w:tcPr>
+                  <w:p>
+                    <w:pPr>
+                      <w:pStyle w:val="Bibliography"/>
+                      <w:rPr>
+                        <w:rFonts w:ascii="CMU Sans Serif Medium" w:hAnsi="CMU Sans Serif Medium" w:cs="CMU Sans Serif Medium"/>
+                        <w:noProof/>
+                      </w:rPr>
+                    </w:pPr>
+                    <w:r>
+                      <w:rPr>
+                        <w:rFonts w:ascii="CMU Sans Serif Medium" w:hAnsi="CMU Sans Serif Medium" w:cs="CMU Sans Serif Medium"/>
+                        <w:noProof/>
+                      </w:rPr>
+                      <w:t xml:space="preserve">[5] </w:t>
+                    </w:r>
+                  </w:p>
+                </w:tc>
+                <w:tc>
+                  <w:tcPr>
+                    <w:tcW w:w="0" w:type="auto"/>
+                    <w:hideMark/>
+                  </w:tcPr>
+                  <w:p>
+                    <w:pPr>
+                      <w:pStyle w:val="Bibliography"/>
+                      <w:rPr>
+                        <w:rFonts w:ascii="CMU Sans Serif Medium" w:hAnsi="CMU Sans Serif Medium" w:cs="CMU Sans Serif Medium"/>
+                        <w:noProof/>
+                      </w:rPr>
+                    </w:pPr>
+                    <w:r>
+                      <w:rPr>
+                        <w:rFonts w:ascii="CMU Sans Serif Medium" w:hAnsi="CMU Sans Serif Medium" w:cs="CMU Sans Serif Medium"/>
+                        <w:noProof/>
+                      </w:rPr>
+                      <w:t>Gert, "Question: Cylinder rotating without slipping on an accelerating slab [closed]," [Online]. Available: https://physics.stackexchange.com/questions/244588/cylinder-rotating-without-slipping-on-an-accelerating-slab.</w:t>
+                    </w:r>
+                  </w:p>
+                </w:tc>
+              </w:tr>
+            </w:tbl>
+            <w:p>
+              <w:pPr>
+                <w:divId w:val="2103837011"/>
+                <w:rPr>
+                  <w:rFonts w:ascii="CMU Sans Serif Medium" w:hAnsi="CMU Sans Serif Medium" w:cs="CMU Sans Serif Medium"/>
+                  <w:noProof/>
+                </w:rPr>
+              </w:pPr>
+            </w:p>
+            <w:p>
+              <w:pPr>
+                <w:rPr>
+                  <w:rFonts w:ascii="CMU Sans Serif Medium" w:hAnsi="CMU Sans Serif Medium" w:cs="CMU Sans Serif Medium"/>
+                </w:rPr>
+              </w:pPr>
               <w:r>
                 <w:rPr>
                   <w:rFonts w:ascii="CMU Sans Serif Medium" w:hAnsi="CMU Sans Serif Medium" w:cs="CMU Sans Serif Medium"/>
@@ -16877,7 +17495,7 @@
         <w:szCs w:val="22"/>
       </w:rPr>
       <w:drawing>
-        <wp:anchor distT="0" distB="0" distL="114300" distR="114300" simplePos="0" relativeHeight="251658240" behindDoc="0" locked="0" layoutInCell="1" allowOverlap="1" wp14:anchorId="53B60239" wp14:editId="08802A04">
+        <wp:anchor distT="0" distB="0" distL="114300" distR="114300" simplePos="0" relativeHeight="251658240" behindDoc="0" locked="0" layoutInCell="1" allowOverlap="1" wp14:anchorId="6464060A" wp14:editId="600ABF9E">
           <wp:simplePos x="0" y="0"/>
           <wp:positionH relativeFrom="column">
             <wp:posOffset>5435600</wp:posOffset>
@@ -23538,7 +24156,7 @@
     <w:next w:val="Normal"/>
     <w:uiPriority w:val="99"/>
     <w:unhideWhenUsed/>
-    <w:rsid w:val="00F4168F"/>
+    <w:rsid w:val="007A1A2E"/>
   </w:style>
 </w:styles>
 </file>
@@ -23955,7 +24573,7 @@
 </file>
 
 <file path=customXml/itemProps1.xml><?xml version="1.0" encoding="utf-8"?>
-<ds:datastoreItem xmlns:ds="http://schemas.openxmlformats.org/officeDocument/2006/customXml" ds:itemID="{D82866D7-17AB-4C8E-A956-5D47B4B4B6D9}">
+<ds:datastoreItem xmlns:ds="http://schemas.openxmlformats.org/officeDocument/2006/customXml" ds:itemID="{851C10A0-9688-444E-99C5-05DC9849ED62}">
   <ds:schemaRefs>
     <ds:schemaRef ds:uri="http://schemas.openxmlformats.org/officeDocument/2006/bibliography"/>
   </ds:schemaRefs>

</xml_diff>